<commit_message>
committing changes in my projects
</commit_message>
<xml_diff>
--- a/my-portfolio/cv/Uyi_Obazee-cv.docx
+++ b/my-portfolio/cv/Uyi_Obazee-cv.docx
@@ -9,8 +9,8 @@
         <w:rPr>
           <w:b/>
           <w:bCs/>
-          <w:sz w:val="60"/>
-          <w:szCs w:val="60"/>
+          <w:sz w:val="72"/>
+          <w:szCs w:val="72"/>
         </w:rPr>
       </w:pPr>
     </w:p>
@@ -22,8 +22,8 @@
           <w:rFonts w:hint="default"/>
           <w:b/>
           <w:bCs/>
-          <w:sz w:val="60"/>
-          <w:szCs w:val="60"/>
+          <w:sz w:val="72"/>
+          <w:szCs w:val="72"/>
           <w:lang w:val="en-US"/>
         </w:rPr>
       </w:pPr>
@@ -32,8 +32,8 @@
           <w:rFonts w:hint="default"/>
           <w:b/>
           <w:bCs/>
-          <w:sz w:val="60"/>
-          <w:szCs w:val="60"/>
+          <w:sz w:val="72"/>
+          <w:szCs w:val="72"/>
           <w:lang w:val="en-US"/>
         </w:rPr>
         <w:t>Uyi Obazee</w:t>
@@ -46,38 +46,56 @@
         <w:rPr>
           <w:b/>
           <w:bCs/>
-          <w:sz w:val="60"/>
-          <w:szCs w:val="60"/>
+          <w:sz w:val="72"/>
+          <w:szCs w:val="72"/>
         </w:rPr>
       </w:pPr>
       <w:r>
         <w:rPr>
           <w:rFonts w:hint="default"/>
+          <w:sz w:val="24"/>
+          <w:szCs w:val="24"/>
           <w:lang w:val="en-US"/>
         </w:rPr>
         <w:t>4 Igbinoba stree, Benin City.</w:t>
       </w:r>
       <w:r>
+        <w:rPr>
+          <w:sz w:val="24"/>
+          <w:szCs w:val="24"/>
+        </w:rPr>
         <w:t xml:space="preserve"> | +</w:t>
       </w:r>
       <w:r>
         <w:rPr>
           <w:rFonts w:hint="default"/>
+          <w:sz w:val="24"/>
+          <w:szCs w:val="24"/>
           <w:lang w:val="en-US"/>
         </w:rPr>
         <w:t>2347057816536</w:t>
       </w:r>
       <w:r>
+        <w:rPr>
+          <w:sz w:val="24"/>
+          <w:szCs w:val="24"/>
+        </w:rPr>
         <w:t xml:space="preserve"> | </w:t>
       </w:r>
       <w:r>
         <w:rPr>
           <w:rFonts w:hint="default"/>
+          <w:sz w:val="24"/>
+          <w:szCs w:val="24"/>
           <w:lang w:val="en-US"/>
         </w:rPr>
         <w:t>Edo</w:t>
       </w:r>
       <w:r>
+        <w:rPr>
+          <w:sz w:val="24"/>
+          <w:szCs w:val="24"/>
+        </w:rPr>
         <w:t xml:space="preserve"> Nigeria</w:t>
       </w:r>
     </w:p>
@@ -87,73 +105,87 @@
         <w:jc w:val="center"/>
         <w:rPr>
           <w:rFonts w:hint="default" w:ascii="Calibri" w:hAnsi="Calibri" w:cs="Calibri"/>
+          <w:sz w:val="24"/>
+          <w:szCs w:val="24"/>
+          <w:lang w:val="en-US"/>
+        </w:rPr>
+      </w:pPr>
+      <w:r>
+        <w:rPr>
+          <w:rFonts w:hint="default"/>
+          <w:sz w:val="24"/>
+          <w:szCs w:val="24"/>
+          <w:lang w:val="en-US"/>
+        </w:rPr>
+        <w:fldChar w:fldCharType="begin"/>
+      </w:r>
+      <w:r>
+        <w:rPr>
+          <w:rFonts w:hint="default"/>
+          <w:sz w:val="24"/>
+          <w:szCs w:val="24"/>
+          <w:lang w:val="en-US"/>
+        </w:rPr>
+        <w:instrText xml:space="preserve"> HYPERLINK "mailto:utejoe.ju@gmail.com" </w:instrText>
+      </w:r>
+      <w:r>
+        <w:rPr>
+          <w:rFonts w:hint="default"/>
+          <w:sz w:val="24"/>
+          <w:szCs w:val="24"/>
+          <w:lang w:val="en-US"/>
+        </w:rPr>
+        <w:fldChar w:fldCharType="separate"/>
+      </w:r>
+      <w:r>
+        <w:rPr>
+          <w:rStyle w:val="4"/>
+          <w:rFonts w:hint="default"/>
+          <w:sz w:val="24"/>
+          <w:szCs w:val="24"/>
+          <w:lang w:val="en-US"/>
+        </w:rPr>
+        <w:t>utejoe.ju@gmail.com</w:t>
+      </w:r>
+      <w:r>
+        <w:rPr>
+          <w:rFonts w:hint="default"/>
+          <w:sz w:val="24"/>
+          <w:szCs w:val="24"/>
+          <w:lang w:val="en-US"/>
+        </w:rPr>
+        <w:fldChar w:fldCharType="end"/>
+      </w:r>
+      <w:r>
+        <w:rPr>
+          <w:sz w:val="24"/>
+          <w:szCs w:val="24"/>
+        </w:rPr>
+        <w:t xml:space="preserve"> | </w:t>
+      </w:r>
+      <w:r>
+        <w:rPr>
+          <w:rFonts w:hint="default" w:ascii="Segoe UI" w:hAnsi="Segoe UI"/>
           <w:sz w:val="22"/>
           <w:szCs w:val="22"/>
-          <w:lang w:val="en-US"/>
-        </w:rPr>
-      </w:pPr>
-      <w:r>
-        <w:rPr>
-          <w:rFonts w:hint="default"/>
-          <w:lang w:val="en-US"/>
+          <w:shd w:val="clear" w:color="auto" w:fill="F3F2EF"/>
         </w:rPr>
         <w:fldChar w:fldCharType="begin"/>
       </w:r>
       <w:r>
         <w:rPr>
-          <w:rFonts w:hint="default"/>
-          <w:lang w:val="en-US"/>
-        </w:rPr>
-        <w:instrText xml:space="preserve"> HYPERLINK "mailto:utejoe.ju@gmail.com" </w:instrText>
-      </w:r>
-      <w:r>
-        <w:rPr>
-          <w:rFonts w:hint="default"/>
-          <w:lang w:val="en-US"/>
-        </w:rPr>
-        <w:fldChar w:fldCharType="separate"/>
-      </w:r>
-      <w:r>
-        <w:rPr>
-          <w:rStyle w:val="4"/>
-          <w:rFonts w:hint="default"/>
-          <w:lang w:val="en-US"/>
-        </w:rPr>
-        <w:t>utejoe.ju@gmail.com</w:t>
-      </w:r>
-      <w:r>
-        <w:rPr>
-          <w:rFonts w:hint="default"/>
-          <w:lang w:val="en-US"/>
-        </w:rPr>
-        <w:fldChar w:fldCharType="end"/>
-      </w:r>
-      <w:r>
-        <w:t xml:space="preserve"> | </w:t>
-      </w:r>
-      <w:r>
-        <w:rPr>
           <w:rFonts w:hint="default" w:ascii="Segoe UI" w:hAnsi="Segoe UI"/>
-          <w:sz w:val="21"/>
-          <w:szCs w:val="21"/>
+          <w:sz w:val="22"/>
+          <w:szCs w:val="22"/>
           <w:shd w:val="clear" w:color="auto" w:fill="F3F2EF"/>
         </w:rPr>
-        <w:fldChar w:fldCharType="begin"/>
+        <w:instrText xml:space="preserve"> HYPERLINK "https://www.linkedin.com/in/uyi-obazee" </w:instrText>
       </w:r>
       <w:r>
         <w:rPr>
           <w:rFonts w:hint="default" w:ascii="Segoe UI" w:hAnsi="Segoe UI"/>
-          <w:sz w:val="21"/>
-          <w:szCs w:val="21"/>
-          <w:shd w:val="clear" w:color="auto" w:fill="F3F2EF"/>
-        </w:rPr>
-        <w:instrText xml:space="preserve"> HYPERLINK "https://www.linkedin.com/in/uyi-obazee" </w:instrText>
-      </w:r>
-      <w:r>
-        <w:rPr>
-          <w:rFonts w:hint="default" w:ascii="Segoe UI" w:hAnsi="Segoe UI"/>
-          <w:sz w:val="21"/>
-          <w:szCs w:val="21"/>
+          <w:sz w:val="22"/>
+          <w:szCs w:val="22"/>
           <w:shd w:val="clear" w:color="auto" w:fill="F3F2EF"/>
         </w:rPr>
         <w:fldChar w:fldCharType="separate"/>
@@ -162,8 +194,8 @@
         <w:rPr>
           <w:rStyle w:val="4"/>
           <w:rFonts w:hint="default" w:ascii="Segoe UI" w:hAnsi="Segoe UI"/>
-          <w:sz w:val="21"/>
-          <w:szCs w:val="21"/>
+          <w:sz w:val="22"/>
+          <w:szCs w:val="22"/>
           <w:shd w:val="clear" w:color="auto" w:fill="F3F2EF"/>
         </w:rPr>
         <w:t>https://www.linkedin.com/in/uyi-obazee</w:t>
@@ -171,8 +203,8 @@
       <w:r>
         <w:rPr>
           <w:rFonts w:hint="default" w:ascii="Segoe UI" w:hAnsi="Segoe UI"/>
-          <w:sz w:val="21"/>
-          <w:szCs w:val="21"/>
+          <w:sz w:val="22"/>
+          <w:szCs w:val="22"/>
           <w:shd w:val="clear" w:color="auto" w:fill="F3F2EF"/>
         </w:rPr>
         <w:fldChar w:fldCharType="end"/>
@@ -180,8 +212,8 @@
       <w:r>
         <w:rPr>
           <w:rFonts w:hint="default" w:ascii="Segoe UI" w:hAnsi="Segoe UI"/>
-          <w:sz w:val="21"/>
-          <w:szCs w:val="21"/>
+          <w:sz w:val="22"/>
+          <w:szCs w:val="22"/>
           <w:shd w:val="clear" w:color="auto" w:fill="F3F2EF"/>
           <w:lang w:val="en-US"/>
         </w:rPr>
@@ -190,8 +222,8 @@
       <w:r>
         <w:rPr>
           <w:rFonts w:hint="default" w:ascii="Segoe UI" w:hAnsi="Segoe UI"/>
-          <w:sz w:val="21"/>
-          <w:szCs w:val="21"/>
+          <w:sz w:val="22"/>
+          <w:szCs w:val="22"/>
           <w:shd w:val="clear" w:color="auto" w:fill="F3F2EF"/>
           <w:lang w:val="en-US"/>
         </w:rPr>
@@ -200,8 +232,8 @@
       <w:r>
         <w:rPr>
           <w:rFonts w:hint="default" w:ascii="Segoe UI" w:hAnsi="Segoe UI"/>
-          <w:sz w:val="21"/>
-          <w:szCs w:val="21"/>
+          <w:sz w:val="22"/>
+          <w:szCs w:val="22"/>
           <w:shd w:val="clear" w:color="auto" w:fill="F3F2EF"/>
           <w:lang w:val="en-US"/>
         </w:rPr>
@@ -210,8 +242,8 @@
       <w:r>
         <w:rPr>
           <w:rFonts w:hint="default" w:ascii="Segoe UI" w:hAnsi="Segoe UI"/>
-          <w:sz w:val="21"/>
-          <w:szCs w:val="21"/>
+          <w:sz w:val="22"/>
+          <w:szCs w:val="22"/>
           <w:shd w:val="clear" w:color="auto" w:fill="F3F2EF"/>
           <w:lang w:val="en-US"/>
         </w:rPr>
@@ -221,54 +253,54 @@
         <w:rPr>
           <w:rStyle w:val="4"/>
           <w:rFonts w:hint="default" w:ascii="Segoe UI" w:hAnsi="Segoe UI"/>
-          <w:sz w:val="21"/>
-          <w:szCs w:val="21"/>
-          <w:shd w:val="clear" w:color="auto" w:fill="F3F2EF"/>
-          <w:lang w:val="en-US"/>
-        </w:rPr>
-        <w:t>https://uyiobazeeportfolio.netlify.app/</w:t>
-      </w:r>
-      <w:r>
-        <w:rPr>
-          <w:rFonts w:hint="default" w:ascii="Segoe UI" w:hAnsi="Segoe UI"/>
-          <w:sz w:val="21"/>
-          <w:szCs w:val="21"/>
-          <w:shd w:val="clear" w:color="auto" w:fill="F3F2EF"/>
-          <w:lang w:val="en-US"/>
-        </w:rPr>
-        <w:fldChar w:fldCharType="end"/>
-      </w:r>
-      <w:r>
-        <w:rPr>
-          <w:rFonts w:hint="default" w:ascii="Segoe UI" w:hAnsi="Segoe UI"/>
-          <w:sz w:val="21"/>
-          <w:szCs w:val="21"/>
-          <w:shd w:val="clear" w:color="auto" w:fill="F3F2EF"/>
-          <w:lang w:val="en-US"/>
-        </w:rPr>
-        <w:t xml:space="preserve"> | </w:t>
-      </w:r>
-      <w:r>
-        <w:rPr>
-          <w:rFonts w:hint="default" w:ascii="Calibri" w:hAnsi="Calibri" w:cs="Calibri"/>
           <w:sz w:val="22"/>
           <w:szCs w:val="22"/>
-        </w:rPr>
-        <w:fldChar w:fldCharType="begin"/>
-      </w:r>
-      <w:r>
-        <w:rPr>
-          <w:rFonts w:hint="default" w:ascii="Calibri" w:hAnsi="Calibri" w:cs="Calibri"/>
+          <w:shd w:val="clear" w:color="auto" w:fill="F3F2EF"/>
+          <w:lang w:val="en-US"/>
+        </w:rPr>
+        <w:t>https://uyiobazeeportfolio.netlify.app/</w:t>
+      </w:r>
+      <w:r>
+        <w:rPr>
+          <w:rFonts w:hint="default" w:ascii="Segoe UI" w:hAnsi="Segoe UI"/>
           <w:sz w:val="22"/>
           <w:szCs w:val="22"/>
-        </w:rPr>
-        <w:instrText xml:space="preserve"> HYPERLINK "https://github.com/utejoe" </w:instrText>
-      </w:r>
-      <w:r>
-        <w:rPr>
-          <w:rFonts w:hint="default" w:ascii="Calibri" w:hAnsi="Calibri" w:cs="Calibri"/>
+          <w:shd w:val="clear" w:color="auto" w:fill="F3F2EF"/>
+          <w:lang w:val="en-US"/>
+        </w:rPr>
+        <w:fldChar w:fldCharType="end"/>
+      </w:r>
+      <w:r>
+        <w:rPr>
+          <w:rFonts w:hint="default" w:ascii="Segoe UI" w:hAnsi="Segoe UI"/>
           <w:sz w:val="22"/>
           <w:szCs w:val="22"/>
+          <w:shd w:val="clear" w:color="auto" w:fill="F3F2EF"/>
+          <w:lang w:val="en-US"/>
+        </w:rPr>
+        <w:t xml:space="preserve"> | </w:t>
+      </w:r>
+      <w:r>
+        <w:rPr>
+          <w:rFonts w:hint="default" w:ascii="Calibri" w:hAnsi="Calibri" w:cs="Calibri"/>
+          <w:sz w:val="24"/>
+          <w:szCs w:val="24"/>
+        </w:rPr>
+        <w:fldChar w:fldCharType="begin"/>
+      </w:r>
+      <w:r>
+        <w:rPr>
+          <w:rFonts w:hint="default" w:ascii="Calibri" w:hAnsi="Calibri" w:cs="Calibri"/>
+          <w:sz w:val="24"/>
+          <w:szCs w:val="24"/>
+        </w:rPr>
+        <w:instrText xml:space="preserve"> HYPERLINK "https://github.com/utejoe" </w:instrText>
+      </w:r>
+      <w:r>
+        <w:rPr>
+          <w:rFonts w:hint="default" w:ascii="Calibri" w:hAnsi="Calibri" w:cs="Calibri"/>
+          <w:sz w:val="24"/>
+          <w:szCs w:val="24"/>
         </w:rPr>
         <w:fldChar w:fldCharType="separate"/>
       </w:r>
@@ -276,16 +308,16 @@
         <w:rPr>
           <w:rStyle w:val="4"/>
           <w:rFonts w:hint="default" w:ascii="Calibri" w:hAnsi="Calibri" w:cs="Calibri"/>
-          <w:sz w:val="22"/>
-          <w:szCs w:val="22"/>
+          <w:sz w:val="24"/>
+          <w:szCs w:val="24"/>
         </w:rPr>
         <w:t>https://github.com/utejoe</w:t>
       </w:r>
       <w:r>
         <w:rPr>
           <w:rFonts w:hint="default" w:ascii="Calibri" w:hAnsi="Calibri" w:cs="Calibri"/>
-          <w:sz w:val="22"/>
-          <w:szCs w:val="22"/>
+          <w:sz w:val="24"/>
+          <w:szCs w:val="24"/>
         </w:rPr>
         <w:fldChar w:fldCharType="end"/>
       </w:r>
@@ -304,8 +336,8 @@
           <w:caps/>
           <w:color w:val="496267"/>
           <w:spacing w:val="10"/>
-          <w:sz w:val="28"/>
-          <w:szCs w:val="28"/>
+          <w:sz w:val="32"/>
+          <w:szCs w:val="32"/>
         </w:rPr>
       </w:pPr>
     </w:p>
@@ -323,8 +355,8 @@
           <w:caps/>
           <w:color w:val="496267"/>
           <w:spacing w:val="10"/>
-          <w:sz w:val="28"/>
-          <w:szCs w:val="28"/>
+          <w:sz w:val="32"/>
+          <w:szCs w:val="32"/>
         </w:rPr>
       </w:pPr>
       <w:r>
@@ -335,8 +367,8 @@
           <w:caps/>
           <w:color w:val="496267"/>
           <w:spacing w:val="10"/>
-          <w:sz w:val="28"/>
-          <w:szCs w:val="28"/>
+          <w:sz w:val="32"/>
+          <w:szCs w:val="32"/>
           <w:lang w:val="en-US"/>
         </w:rPr>
         <w:t>PROFESSIONAL</w:t>
@@ -349,8 +381,8 @@
           <w:caps/>
           <w:color w:val="496267"/>
           <w:spacing w:val="10"/>
-          <w:sz w:val="28"/>
-          <w:szCs w:val="28"/>
+          <w:sz w:val="32"/>
+          <w:szCs w:val="32"/>
         </w:rPr>
         <w:t xml:space="preserve"> SUMMARY </w:t>
       </w:r>
@@ -364,17 +396,23 @@
         <w:jc w:val="left"/>
         <w:rPr>
           <w:rFonts w:hint="default"/>
+          <w:sz w:val="24"/>
+          <w:szCs w:val="24"/>
         </w:rPr>
       </w:pPr>
       <w:r>
         <w:rPr>
           <w:rFonts w:hint="default"/>
+          <w:sz w:val="24"/>
+          <w:szCs w:val="24"/>
         </w:rPr>
         <w:t>Dynamic and forward-thinking Software Engineering with a robust background in</w:t>
       </w:r>
       <w:r>
         <w:rPr>
           <w:rFonts w:hint="default"/>
+          <w:sz w:val="24"/>
+          <w:szCs w:val="24"/>
           <w:lang w:val="en-US"/>
         </w:rPr>
         <w:t xml:space="preserve"> </w:t>
@@ -382,12 +420,16 @@
       <w:r>
         <w:rPr>
           <w:rFonts w:hint="default"/>
+          <w:sz w:val="24"/>
+          <w:szCs w:val="24"/>
         </w:rPr>
         <w:t>both front-end, back-end and full-stack development. Enthusiastically poised to</w:t>
       </w:r>
       <w:r>
         <w:rPr>
           <w:rFonts w:hint="default"/>
+          <w:sz w:val="24"/>
+          <w:szCs w:val="24"/>
           <w:lang w:val="en-US"/>
         </w:rPr>
         <w:t xml:space="preserve"> </w:t>
@@ -395,12 +437,16 @@
       <w:r>
         <w:rPr>
           <w:rFonts w:hint="default"/>
+          <w:sz w:val="24"/>
+          <w:szCs w:val="24"/>
         </w:rPr>
         <w:t>deploy technical proficiency and inventive problem-solving abilities in a vibrant</w:t>
       </w:r>
       <w:r>
         <w:rPr>
           <w:rFonts w:hint="default"/>
+          <w:sz w:val="24"/>
+          <w:szCs w:val="24"/>
           <w:lang w:val="en-US"/>
         </w:rPr>
         <w:t xml:space="preserve"> </w:t>
@@ -408,6 +454,8 @@
       <w:r>
         <w:rPr>
           <w:rFonts w:hint="default"/>
+          <w:sz w:val="24"/>
+          <w:szCs w:val="24"/>
         </w:rPr>
         <w:t>development setting.</w:t>
       </w:r>
@@ -426,8 +474,8 @@
           <w:caps/>
           <w:color w:val="496267"/>
           <w:spacing w:val="10"/>
-          <w:sz w:val="28"/>
-          <w:szCs w:val="28"/>
+          <w:sz w:val="32"/>
+          <w:szCs w:val="32"/>
         </w:rPr>
       </w:pPr>
       <w:r>
@@ -438,8 +486,8 @@
           <w:caps/>
           <w:color w:val="496267"/>
           <w:spacing w:val="10"/>
-          <w:sz w:val="28"/>
-          <w:szCs w:val="28"/>
+          <w:sz w:val="32"/>
+          <w:szCs w:val="32"/>
         </w:rPr>
         <w:t>CORE COMPETENCIES</w:t>
       </w:r>
@@ -455,16 +503,16 @@
         <w:jc w:val="left"/>
         <w:rPr>
           <w:rFonts w:hint="default" w:ascii="Calibri" w:hAnsi="Calibri" w:cs="Calibri"/>
-          <w:sz w:val="22"/>
-          <w:szCs w:val="22"/>
+          <w:sz w:val="24"/>
+          <w:szCs w:val="24"/>
           <w:lang w:val="en-US"/>
         </w:rPr>
       </w:pPr>
       <w:r>
         <w:rPr>
           <w:rFonts w:hint="default" w:ascii="Calibri" w:hAnsi="Calibri" w:cs="Calibri"/>
-          <w:sz w:val="22"/>
-          <w:szCs w:val="22"/>
+          <w:sz w:val="24"/>
+          <w:szCs w:val="24"/>
           <w:lang w:val="en-US"/>
         </w:rPr>
         <w:t xml:space="preserve">Website Creation: Proficient in developing and designing dynamic and responsive </w:t>
@@ -481,19 +529,30 @@
         <w:jc w:val="left"/>
         <w:rPr>
           <w:rFonts w:hint="default" w:ascii="Calibri" w:hAnsi="Calibri" w:cs="Calibri"/>
-          <w:sz w:val="22"/>
-          <w:szCs w:val="22"/>
+          <w:sz w:val="24"/>
+          <w:szCs w:val="24"/>
           <w:lang w:val="en-US"/>
         </w:rPr>
       </w:pPr>
       <w:r>
         <w:rPr>
           <w:rFonts w:hint="default" w:ascii="Calibri" w:hAnsi="Calibri" w:cs="Calibri"/>
-          <w:sz w:val="22"/>
-          <w:szCs w:val="22"/>
-          <w:lang w:val="en-US"/>
-        </w:rPr>
-        <w:t>Solid understanding of software development methodologies, including DevOps.</w:t>
+          <w:sz w:val="24"/>
+          <w:szCs w:val="24"/>
+          <w:lang w:val="en-US"/>
+        </w:rPr>
+        <w:t>Solid understanding of software devel</w:t>
+      </w:r>
+      <w:bookmarkStart w:id="1" w:name="_GoBack"/>
+      <w:bookmarkEnd w:id="1"/>
+      <w:r>
+        <w:rPr>
+          <w:rFonts w:hint="default" w:ascii="Calibri" w:hAnsi="Calibri" w:cs="Calibri"/>
+          <w:sz w:val="24"/>
+          <w:szCs w:val="24"/>
+          <w:lang w:val="en-US"/>
+        </w:rPr>
+        <w:t>opment methodologies, including DevOps.</w:t>
       </w:r>
     </w:p>
     <w:p>
@@ -507,16 +566,16 @@
         <w:jc w:val="left"/>
         <w:rPr>
           <w:rFonts w:hint="default" w:ascii="Calibri" w:hAnsi="Calibri" w:cs="Calibri"/>
-          <w:sz w:val="22"/>
-          <w:szCs w:val="22"/>
+          <w:sz w:val="24"/>
+          <w:szCs w:val="24"/>
           <w:lang w:val="en-US"/>
         </w:rPr>
       </w:pPr>
       <w:r>
         <w:rPr>
           <w:rFonts w:hint="default" w:ascii="Calibri" w:hAnsi="Calibri" w:cs="Calibri"/>
-          <w:sz w:val="22"/>
-          <w:szCs w:val="22"/>
+          <w:sz w:val="24"/>
+          <w:szCs w:val="24"/>
           <w:lang w:val="en-US"/>
         </w:rPr>
         <w:t>Knowledge of software testing and debugging techniques.</w:t>
@@ -533,16 +592,16 @@
         <w:jc w:val="left"/>
         <w:rPr>
           <w:rFonts w:hint="default" w:ascii="Calibri" w:hAnsi="Calibri" w:cs="Calibri"/>
-          <w:sz w:val="22"/>
-          <w:szCs w:val="22"/>
+          <w:sz w:val="24"/>
+          <w:szCs w:val="24"/>
           <w:lang w:val="en-US"/>
         </w:rPr>
       </w:pPr>
       <w:r>
         <w:rPr>
           <w:rFonts w:hint="default" w:ascii="Calibri" w:hAnsi="Calibri" w:cs="Calibri"/>
-          <w:sz w:val="22"/>
-          <w:szCs w:val="22"/>
+          <w:sz w:val="24"/>
+          <w:szCs w:val="24"/>
           <w:lang w:val="en-US"/>
         </w:rPr>
         <w:t xml:space="preserve"> Familiarity with software architecture and design principles, including design patterns.</w:t>
@@ -559,16 +618,16 @@
         <w:jc w:val="left"/>
         <w:rPr>
           <w:rFonts w:hint="default" w:ascii="Calibri" w:hAnsi="Calibri" w:cs="Calibri"/>
-          <w:sz w:val="22"/>
-          <w:szCs w:val="22"/>
+          <w:sz w:val="24"/>
+          <w:szCs w:val="24"/>
           <w:lang w:val="en-US"/>
         </w:rPr>
       </w:pPr>
       <w:r>
         <w:rPr>
           <w:rFonts w:hint="default" w:ascii="Calibri" w:hAnsi="Calibri" w:cs="Calibri"/>
-          <w:sz w:val="22"/>
-          <w:szCs w:val="22"/>
+          <w:sz w:val="24"/>
+          <w:szCs w:val="24"/>
           <w:lang w:val="en-US"/>
         </w:rPr>
         <w:t xml:space="preserve"> Experience with database management and optimization using SQL.</w:t>
@@ -585,24 +644,24 @@
         <w:jc w:val="left"/>
         <w:rPr>
           <w:rFonts w:hint="default" w:ascii="Calibri" w:hAnsi="Calibri" w:cs="Calibri"/>
-          <w:sz w:val="22"/>
-          <w:szCs w:val="22"/>
+          <w:sz w:val="24"/>
+          <w:szCs w:val="24"/>
           <w:lang w:val="en-US"/>
         </w:rPr>
       </w:pPr>
       <w:r>
         <w:rPr>
           <w:rFonts w:hint="default" w:ascii="Calibri" w:hAnsi="Calibri" w:cs="Calibri"/>
-          <w:sz w:val="22"/>
-          <w:szCs w:val="22"/>
+          <w:sz w:val="24"/>
+          <w:szCs w:val="24"/>
         </w:rPr>
         <w:t xml:space="preserve"> Front-End: HTML, CSS, React.js, JavaScript</w:t>
       </w:r>
       <w:r>
         <w:rPr>
           <w:rFonts w:hint="default" w:ascii="Calibri" w:hAnsi="Calibri" w:cs="Calibri"/>
-          <w:sz w:val="22"/>
-          <w:szCs w:val="22"/>
+          <w:sz w:val="24"/>
+          <w:szCs w:val="24"/>
           <w:lang w:val="en-US"/>
         </w:rPr>
         <w:t>, Python</w:t>
@@ -619,15 +678,15 @@
         <w:jc w:val="left"/>
         <w:rPr>
           <w:rFonts w:hint="default" w:ascii="Calibri" w:hAnsi="Calibri" w:cs="Calibri"/>
-          <w:sz w:val="22"/>
-          <w:szCs w:val="22"/>
+          <w:sz w:val="24"/>
+          <w:szCs w:val="24"/>
         </w:rPr>
       </w:pPr>
       <w:r>
         <w:rPr>
           <w:rFonts w:hint="default" w:ascii="Calibri" w:hAnsi="Calibri" w:cs="Calibri"/>
-          <w:sz w:val="22"/>
-          <w:szCs w:val="22"/>
+          <w:sz w:val="24"/>
+          <w:szCs w:val="24"/>
         </w:rPr>
         <w:t xml:space="preserve"> Full Stack: Node.js</w:t>
       </w:r>
@@ -643,15 +702,15 @@
         <w:jc w:val="left"/>
         <w:rPr>
           <w:rFonts w:hint="default" w:ascii="Calibri" w:hAnsi="Calibri" w:cs="Calibri"/>
-          <w:sz w:val="22"/>
-          <w:szCs w:val="22"/>
+          <w:sz w:val="24"/>
+          <w:szCs w:val="24"/>
         </w:rPr>
       </w:pPr>
       <w:r>
         <w:rPr>
           <w:rFonts w:hint="default" w:ascii="Calibri" w:hAnsi="Calibri" w:cs="Calibri"/>
-          <w:sz w:val="22"/>
-          <w:szCs w:val="22"/>
+          <w:sz w:val="24"/>
+          <w:szCs w:val="24"/>
         </w:rPr>
         <w:t xml:space="preserve"> Front-End Frameworks: React.js</w:t>
       </w:r>
@@ -667,15 +726,15 @@
         <w:jc w:val="left"/>
         <w:rPr>
           <w:rFonts w:hint="default" w:ascii="Calibri" w:hAnsi="Calibri" w:cs="Calibri"/>
-          <w:sz w:val="22"/>
-          <w:szCs w:val="22"/>
+          <w:sz w:val="24"/>
+          <w:szCs w:val="24"/>
         </w:rPr>
       </w:pPr>
       <w:r>
         <w:rPr>
           <w:rFonts w:hint="default" w:ascii="Calibri" w:hAnsi="Calibri" w:cs="Calibri"/>
-          <w:sz w:val="22"/>
-          <w:szCs w:val="22"/>
+          <w:sz w:val="24"/>
+          <w:szCs w:val="24"/>
         </w:rPr>
         <w:t xml:space="preserve"> Version Control: Git, GitHub</w:t>
       </w:r>
@@ -691,24 +750,24 @@
         <w:jc w:val="left"/>
         <w:rPr>
           <w:rFonts w:hint="default" w:ascii="Calibri" w:hAnsi="Calibri" w:cs="Calibri"/>
-          <w:sz w:val="22"/>
-          <w:szCs w:val="22"/>
+          <w:sz w:val="24"/>
+          <w:szCs w:val="24"/>
           <w:lang w:val="en-US"/>
         </w:rPr>
       </w:pPr>
       <w:r>
         <w:rPr>
           <w:rFonts w:hint="default" w:ascii="Calibri" w:hAnsi="Calibri" w:cs="Calibri"/>
-          <w:sz w:val="22"/>
-          <w:szCs w:val="22"/>
+          <w:sz w:val="24"/>
+          <w:szCs w:val="24"/>
         </w:rPr>
         <w:t xml:space="preserve"> Back-End Frameworks: Express.js</w:t>
       </w:r>
       <w:r>
         <w:rPr>
           <w:rFonts w:hint="default" w:ascii="Calibri" w:hAnsi="Calibri" w:cs="Calibri"/>
-          <w:sz w:val="22"/>
-          <w:szCs w:val="22"/>
+          <w:sz w:val="24"/>
+          <w:szCs w:val="24"/>
           <w:lang w:val="en-US"/>
         </w:rPr>
         <w:t>, Python</w:t>
@@ -725,24 +784,24 @@
         <w:jc w:val="left"/>
         <w:rPr>
           <w:rFonts w:hint="default" w:ascii="Calibri" w:hAnsi="Calibri" w:cs="Calibri"/>
-          <w:sz w:val="22"/>
-          <w:szCs w:val="22"/>
+          <w:sz w:val="24"/>
+          <w:szCs w:val="24"/>
           <w:lang w:val="en-US"/>
         </w:rPr>
       </w:pPr>
       <w:r>
         <w:rPr>
           <w:rFonts w:hint="default" w:ascii="Calibri" w:hAnsi="Calibri" w:cs="Calibri"/>
-          <w:sz w:val="22"/>
-          <w:szCs w:val="22"/>
+          <w:sz w:val="24"/>
+          <w:szCs w:val="24"/>
         </w:rPr>
         <w:t xml:space="preserve"> Database: MongoDB</w:t>
       </w:r>
       <w:r>
         <w:rPr>
           <w:rFonts w:hint="default" w:ascii="Calibri" w:hAnsi="Calibri" w:cs="Calibri"/>
-          <w:sz w:val="22"/>
-          <w:szCs w:val="22"/>
+          <w:sz w:val="24"/>
+          <w:szCs w:val="24"/>
           <w:lang w:val="en-US"/>
         </w:rPr>
         <w:t>, MySQL</w:t>
@@ -754,16 +813,16 @@
         <w:jc w:val="left"/>
         <w:rPr>
           <w:rFonts w:hint="default" w:ascii="Calibri" w:hAnsi="Calibri" w:cs="Calibri"/>
-          <w:sz w:val="22"/>
-          <w:szCs w:val="22"/>
+          <w:sz w:val="24"/>
+          <w:szCs w:val="24"/>
           <w:lang w:val="en-US"/>
         </w:rPr>
       </w:pPr>
       <w:r>
         <w:rPr>
           <w:rFonts w:hint="default" w:ascii="Calibri" w:hAnsi="Calibri" w:cs="Calibri"/>
-          <w:sz w:val="22"/>
-          <w:szCs w:val="22"/>
+          <w:sz w:val="24"/>
+          <w:szCs w:val="24"/>
           <w:lang w:val="en-US"/>
         </w:rPr>
         <w:t>CONTRIBUTING TO THE OPEN SOURCE COMMUNITY</w:t>
@@ -775,16 +834,16 @@
         <w:jc w:val="left"/>
         <w:rPr>
           <w:rFonts w:hint="default" w:ascii="Calibri" w:hAnsi="Calibri" w:cs="Calibri"/>
-          <w:sz w:val="22"/>
-          <w:szCs w:val="22"/>
+          <w:sz w:val="24"/>
+          <w:szCs w:val="24"/>
           <w:lang w:val="en-US"/>
         </w:rPr>
       </w:pPr>
       <w:r>
         <w:rPr>
           <w:rFonts w:hint="default" w:ascii="Calibri" w:hAnsi="Calibri" w:cs="Calibri"/>
-          <w:sz w:val="22"/>
-          <w:szCs w:val="22"/>
+          <w:sz w:val="24"/>
+          <w:szCs w:val="24"/>
           <w:lang w:val="en-US"/>
         </w:rPr>
         <w:t>TECHNICAL COMMUNICATION</w:t>
@@ -796,8 +855,8 @@
         <w:jc w:val="left"/>
         <w:rPr>
           <w:rFonts w:hint="default" w:ascii="Calibri" w:hAnsi="Calibri" w:cs="Calibri"/>
-          <w:sz w:val="22"/>
-          <w:szCs w:val="22"/>
+          <w:sz w:val="24"/>
+          <w:szCs w:val="24"/>
           <w:lang w:val="en-US"/>
         </w:rPr>
       </w:pPr>
@@ -816,8 +875,8 @@
           <w:caps/>
           <w:color w:val="496267"/>
           <w:spacing w:val="10"/>
-          <w:sz w:val="28"/>
-          <w:szCs w:val="28"/>
+          <w:sz w:val="32"/>
+          <w:szCs w:val="32"/>
         </w:rPr>
       </w:pPr>
       <w:r>
@@ -828,8 +887,8 @@
           <w:caps/>
           <w:color w:val="496267"/>
           <w:spacing w:val="10"/>
-          <w:sz w:val="28"/>
-          <w:szCs w:val="28"/>
+          <w:sz w:val="32"/>
+          <w:szCs w:val="32"/>
         </w:rPr>
         <w:t xml:space="preserve">EXPERIENCE </w:t>
       </w:r>
@@ -846,6 +905,8 @@
           <w:b/>
           <w:bCs/>
           <w:color w:val="000000"/>
+          <w:sz w:val="24"/>
+          <w:szCs w:val="24"/>
         </w:rPr>
       </w:pPr>
       <w:r>
@@ -854,6 +915,8 @@
           <w:b/>
           <w:bCs/>
           <w:color w:val="000000"/>
+          <w:sz w:val="24"/>
+          <w:szCs w:val="24"/>
         </w:rPr>
         <w:t>ALX Software Engineering School</w:t>
       </w:r>
@@ -870,6 +933,8 @@
           <w:b/>
           <w:bCs/>
           <w:color w:val="000000"/>
+          <w:sz w:val="24"/>
+          <w:szCs w:val="24"/>
         </w:rPr>
       </w:pPr>
       <w:r>
@@ -878,6 +943,8 @@
           <w:b/>
           <w:bCs/>
           <w:color w:val="000000"/>
+          <w:sz w:val="24"/>
+          <w:szCs w:val="24"/>
         </w:rPr>
         <w:t>August 2022 - October 2023</w:t>
       </w:r>
@@ -899,14 +966,18 @@
           <w:b/>
           <w:bCs/>
           <w:color w:val="000000"/>
-        </w:rPr>
-      </w:pPr>
-      <w:r>
-        <w:rPr>
-          <w:rFonts w:hint="default" w:eastAsia="Fira Sans"/>
-          <w:b w:val="0"/>
-          <w:bCs w:val="0"/>
-          <w:color w:val="000000"/>
+          <w:sz w:val="24"/>
+          <w:szCs w:val="24"/>
+        </w:rPr>
+      </w:pPr>
+      <w:r>
+        <w:rPr>
+          <w:rFonts w:hint="default" w:eastAsia="Fira Sans"/>
+          <w:b w:val="0"/>
+          <w:bCs w:val="0"/>
+          <w:color w:val="000000"/>
+          <w:sz w:val="24"/>
+          <w:szCs w:val="24"/>
         </w:rPr>
         <w:t>Completed an intensive software engineering program focused on practical, hands-on projects, dedicating an average of 70 hours per week to coursework.</w:t>
       </w:r>
@@ -928,14 +999,18 @@
           <w:b w:val="0"/>
           <w:bCs w:val="0"/>
           <w:color w:val="000000"/>
-        </w:rPr>
-      </w:pPr>
-      <w:r>
-        <w:rPr>
-          <w:rFonts w:hint="default" w:eastAsia="Fira Sans"/>
-          <w:b w:val="0"/>
-          <w:bCs w:val="0"/>
-          <w:color w:val="000000"/>
+          <w:sz w:val="24"/>
+          <w:szCs w:val="24"/>
+        </w:rPr>
+      </w:pPr>
+      <w:r>
+        <w:rPr>
+          <w:rFonts w:hint="default" w:eastAsia="Fira Sans"/>
+          <w:b w:val="0"/>
+          <w:bCs w:val="0"/>
+          <w:color w:val="000000"/>
+          <w:sz w:val="24"/>
+          <w:szCs w:val="24"/>
         </w:rPr>
         <w:t>Completed an intensive software engineering program focused on practical, hands-on projects.</w:t>
       </w:r>
@@ -957,14 +1032,18 @@
           <w:b w:val="0"/>
           <w:bCs w:val="0"/>
           <w:color w:val="000000"/>
-        </w:rPr>
-      </w:pPr>
-      <w:r>
-        <w:rPr>
-          <w:rFonts w:hint="default" w:eastAsia="Fira Sans"/>
-          <w:b w:val="0"/>
-          <w:bCs w:val="0"/>
-          <w:color w:val="000000"/>
+          <w:sz w:val="24"/>
+          <w:szCs w:val="24"/>
+        </w:rPr>
+      </w:pPr>
+      <w:r>
+        <w:rPr>
+          <w:rFonts w:hint="default" w:eastAsia="Fira Sans"/>
+          <w:b w:val="0"/>
+          <w:bCs w:val="0"/>
+          <w:color w:val="000000"/>
+          <w:sz w:val="24"/>
+          <w:szCs w:val="24"/>
         </w:rPr>
         <w:t>Engaged in a rigorous curriculum covering advanced topics in software development, including data structures, algorithms, and design patterns.</w:t>
       </w:r>
@@ -986,14 +1065,18 @@
           <w:b w:val="0"/>
           <w:bCs w:val="0"/>
           <w:color w:val="000000"/>
-        </w:rPr>
-      </w:pPr>
-      <w:r>
-        <w:rPr>
-          <w:rFonts w:hint="default" w:eastAsia="Fira Sans"/>
-          <w:b w:val="0"/>
-          <w:bCs w:val="0"/>
-          <w:color w:val="000000"/>
+          <w:sz w:val="24"/>
+          <w:szCs w:val="24"/>
+        </w:rPr>
+      </w:pPr>
+      <w:r>
+        <w:rPr>
+          <w:rFonts w:hint="default" w:eastAsia="Fira Sans"/>
+          <w:b w:val="0"/>
+          <w:bCs w:val="0"/>
+          <w:color w:val="000000"/>
+          <w:sz w:val="24"/>
+          <w:szCs w:val="24"/>
         </w:rPr>
         <w:t>Collaborated with a diverse team of fellow students on complex projects, simulating real-world development environments.</w:t>
       </w:r>
@@ -1015,14 +1098,18 @@
           <w:b w:val="0"/>
           <w:bCs w:val="0"/>
           <w:color w:val="000000"/>
-        </w:rPr>
-      </w:pPr>
-      <w:r>
-        <w:rPr>
-          <w:rFonts w:hint="default" w:eastAsia="Fira Sans"/>
-          <w:b w:val="0"/>
-          <w:bCs w:val="0"/>
-          <w:color w:val="000000"/>
+          <w:sz w:val="24"/>
+          <w:szCs w:val="24"/>
+        </w:rPr>
+      </w:pPr>
+      <w:r>
+        <w:rPr>
+          <w:rFonts w:hint="default" w:eastAsia="Fira Sans"/>
+          <w:b w:val="0"/>
+          <w:bCs w:val="0"/>
+          <w:color w:val="000000"/>
+          <w:sz w:val="24"/>
+          <w:szCs w:val="24"/>
         </w:rPr>
         <w:t>Developed and deployed multiple full-stack web applications, showcasing proficiency in technologies such as JavaScript, Python, HTML/CSS, and SQL.</w:t>
       </w:r>
@@ -1044,14 +1131,18 @@
           <w:b w:val="0"/>
           <w:bCs w:val="0"/>
           <w:color w:val="000000"/>
-        </w:rPr>
-      </w:pPr>
-      <w:r>
-        <w:rPr>
-          <w:rFonts w:hint="default" w:eastAsia="Fira Sans"/>
-          <w:b w:val="0"/>
-          <w:bCs w:val="0"/>
-          <w:color w:val="000000"/>
+          <w:sz w:val="24"/>
+          <w:szCs w:val="24"/>
+        </w:rPr>
+      </w:pPr>
+      <w:r>
+        <w:rPr>
+          <w:rFonts w:hint="default" w:eastAsia="Fira Sans"/>
+          <w:b w:val="0"/>
+          <w:bCs w:val="0"/>
+          <w:color w:val="000000"/>
+          <w:sz w:val="24"/>
+          <w:szCs w:val="24"/>
         </w:rPr>
         <w:t>Utilized industry-standard tools and methodologies, including Git version control, Agile development, and continuous integration/continuous deployment (CI/CD) pipelines.</w:t>
       </w:r>
@@ -1073,14 +1164,18 @@
           <w:b w:val="0"/>
           <w:bCs w:val="0"/>
           <w:color w:val="000000"/>
-        </w:rPr>
-      </w:pPr>
-      <w:r>
-        <w:rPr>
-          <w:rFonts w:hint="default" w:eastAsia="Fira Sans"/>
-          <w:b w:val="0"/>
-          <w:bCs w:val="0"/>
-          <w:color w:val="000000"/>
+          <w:sz w:val="24"/>
+          <w:szCs w:val="24"/>
+        </w:rPr>
+      </w:pPr>
+      <w:r>
+        <w:rPr>
+          <w:rFonts w:hint="default" w:eastAsia="Fira Sans"/>
+          <w:b w:val="0"/>
+          <w:bCs w:val="0"/>
+          <w:color w:val="000000"/>
+          <w:sz w:val="24"/>
+          <w:szCs w:val="24"/>
         </w:rPr>
         <w:t>Demonstrated a strong work ethic by dedicating an average of 70 hours per week to coursework, ensuring mastery of concepts and timely project completion.</w:t>
       </w:r>
@@ -1104,16 +1199,18 @@
           <w:caps/>
           <w:color w:val="496267"/>
           <w:spacing w:val="10"/>
-          <w:sz w:val="28"/>
-          <w:szCs w:val="28"/>
-        </w:rPr>
-      </w:pPr>
-      <w:r>
-        <w:rPr>
-          <w:rFonts w:hint="default" w:eastAsia="Fira Sans"/>
-          <w:b w:val="0"/>
-          <w:bCs w:val="0"/>
-          <w:color w:val="000000"/>
+          <w:sz w:val="32"/>
+          <w:szCs w:val="32"/>
+        </w:rPr>
+      </w:pPr>
+      <w:r>
+        <w:rPr>
+          <w:rFonts w:hint="default" w:eastAsia="Fira Sans"/>
+          <w:b w:val="0"/>
+          <w:bCs w:val="0"/>
+          <w:color w:val="000000"/>
+          <w:sz w:val="24"/>
+          <w:szCs w:val="24"/>
         </w:rPr>
         <w:t>Honed problem-solving skills through regular coding challenges and hackathons, consistently achieving high scores and recognition.</w:t>
       </w:r>
@@ -1137,16 +1234,18 @@
           <w:caps/>
           <w:color w:val="496267"/>
           <w:spacing w:val="10"/>
-          <w:sz w:val="28"/>
-          <w:szCs w:val="28"/>
-        </w:rPr>
-      </w:pPr>
-      <w:r>
-        <w:rPr>
-          <w:rFonts w:hint="default" w:eastAsia="Fira Sans"/>
-          <w:b w:val="0"/>
-          <w:bCs w:val="0"/>
-          <w:color w:val="000000"/>
+          <w:sz w:val="32"/>
+          <w:szCs w:val="32"/>
+        </w:rPr>
+      </w:pPr>
+      <w:r>
+        <w:rPr>
+          <w:rFonts w:hint="default" w:eastAsia="Fira Sans"/>
+          <w:b w:val="0"/>
+          <w:bCs w:val="0"/>
+          <w:color w:val="000000"/>
+          <w:sz w:val="24"/>
+          <w:szCs w:val="24"/>
         </w:rPr>
         <w:t>Actively participated in code reviews and provided constructive feedback to peers, fostering a culture of collaboration and continuous improvement.</w:t>
       </w:r>
@@ -1167,6 +1266,8 @@
           <w:b/>
           <w:bCs/>
           <w:color w:val="000000"/>
+          <w:sz w:val="24"/>
+          <w:szCs w:val="24"/>
         </w:rPr>
       </w:pPr>
     </w:p>
@@ -1186,6 +1287,8 @@
           <w:b w:val="0"/>
           <w:bCs w:val="0"/>
           <w:color w:val="000000"/>
+          <w:sz w:val="24"/>
+          <w:szCs w:val="24"/>
           <w:lang w:val="en-US"/>
         </w:rPr>
       </w:pPr>
@@ -1195,6 +1298,8 @@
           <w:b/>
           <w:bCs/>
           <w:color w:val="000000"/>
+          <w:sz w:val="24"/>
+          <w:szCs w:val="24"/>
           <w:lang w:val="en-US"/>
         </w:rPr>
         <w:t xml:space="preserve">J. </w:t>
@@ -1205,6 +1310,8 @@
           <w:b/>
           <w:bCs/>
           <w:color w:val="000000"/>
+          <w:sz w:val="24"/>
+          <w:szCs w:val="24"/>
         </w:rPr>
         <w:t>P. Morgan's Software Engineering Simulation | Forage</w:t>
       </w:r>
@@ -1214,6 +1321,8 @@
           <w:b/>
           <w:bCs/>
           <w:color w:val="000000"/>
+          <w:sz w:val="24"/>
+          <w:szCs w:val="24"/>
           <w:lang w:val="en-US"/>
         </w:rPr>
         <w:t xml:space="preserve">     </w:t>
@@ -1224,6 +1333,8 @@
           <w:b w:val="0"/>
           <w:bCs w:val="0"/>
           <w:color w:val="000000"/>
+          <w:sz w:val="24"/>
+          <w:szCs w:val="24"/>
           <w:lang w:val="en-US"/>
         </w:rPr>
         <w:t xml:space="preserve">docs link: </w:t>
@@ -1234,6 +1345,8 @@
           <w:b w:val="0"/>
           <w:bCs w:val="0"/>
           <w:color w:val="000000"/>
+          <w:sz w:val="24"/>
+          <w:szCs w:val="24"/>
           <w:lang w:val="en-US"/>
         </w:rPr>
         <w:fldChar w:fldCharType="begin"/>
@@ -1244,6 +1357,8 @@
           <w:b w:val="0"/>
           <w:bCs w:val="0"/>
           <w:color w:val="000000"/>
+          <w:sz w:val="24"/>
+          <w:szCs w:val="24"/>
           <w:lang w:val="en-US"/>
         </w:rPr>
         <w:instrText xml:space="preserve"> HYPERLINK "https://drive.google.com/file/d/1QUpMd14IWo44gT1UYNCW60AK73ckcuhd/view?usp=sharing" </w:instrText>
@@ -1254,6 +1369,8 @@
           <w:b w:val="0"/>
           <w:bCs w:val="0"/>
           <w:color w:val="000000"/>
+          <w:sz w:val="24"/>
+          <w:szCs w:val="24"/>
           <w:lang w:val="en-US"/>
         </w:rPr>
         <w:fldChar w:fldCharType="separate"/>
@@ -1265,6 +1382,8 @@
           <w:b w:val="0"/>
           <w:bCs w:val="0"/>
           <w:color w:val="000000"/>
+          <w:sz w:val="24"/>
+          <w:szCs w:val="24"/>
           <w:lang w:val="en-US"/>
         </w:rPr>
         <w:t>https://drive.google.com/file/d/1QUpMd14IWo44gT1UYNCW60AK73ckcuhd/view?usp=sharing</w:t>
@@ -1275,6 +1394,8 @@
           <w:b w:val="0"/>
           <w:bCs w:val="0"/>
           <w:color w:val="000000"/>
+          <w:sz w:val="24"/>
+          <w:szCs w:val="24"/>
           <w:lang w:val="en-US"/>
         </w:rPr>
         <w:fldChar w:fldCharType="end"/>
@@ -1297,6 +1418,8 @@
           <w:b w:val="0"/>
           <w:bCs w:val="0"/>
           <w:color w:val="000000"/>
+          <w:sz w:val="24"/>
+          <w:szCs w:val="24"/>
         </w:rPr>
       </w:pPr>
       <w:r>
@@ -1305,6 +1428,8 @@
           <w:b/>
           <w:bCs/>
           <w:color w:val="000000"/>
+          <w:sz w:val="24"/>
+          <w:szCs w:val="24"/>
         </w:rPr>
         <w:t>September - October 2023</w:t>
       </w:r>
@@ -1326,14 +1451,18 @@
           <w:b w:val="0"/>
           <w:bCs w:val="0"/>
           <w:color w:val="000000"/>
-        </w:rPr>
-      </w:pPr>
-      <w:r>
-        <w:rPr>
-          <w:rFonts w:hint="default" w:eastAsia="Fira Sans"/>
-          <w:b w:val="0"/>
-          <w:bCs w:val="0"/>
-          <w:color w:val="000000"/>
+          <w:sz w:val="24"/>
+          <w:szCs w:val="24"/>
+        </w:rPr>
+      </w:pPr>
+      <w:r>
+        <w:rPr>
+          <w:rFonts w:hint="default" w:eastAsia="Fira Sans"/>
+          <w:b w:val="0"/>
+          <w:bCs w:val="0"/>
+          <w:color w:val="000000"/>
+          <w:sz w:val="24"/>
+          <w:szCs w:val="24"/>
         </w:rPr>
         <w:t>Successfully completed J.P. Morgan's Software Engineering simulation through Forage platform.</w:t>
       </w:r>
@@ -1355,14 +1484,18 @@
           <w:b w:val="0"/>
           <w:bCs w:val="0"/>
           <w:color w:val="000000"/>
-        </w:rPr>
-      </w:pPr>
-      <w:r>
-        <w:rPr>
-          <w:rFonts w:hint="default" w:eastAsia="Fira Sans"/>
-          <w:b w:val="0"/>
-          <w:bCs w:val="0"/>
-          <w:color w:val="000000"/>
+          <w:sz w:val="24"/>
+          <w:szCs w:val="24"/>
+        </w:rPr>
+      </w:pPr>
+      <w:r>
+        <w:rPr>
+          <w:rFonts w:hint="default" w:eastAsia="Fira Sans"/>
+          <w:b w:val="0"/>
+          <w:bCs w:val="0"/>
+          <w:color w:val="000000"/>
+          <w:sz w:val="24"/>
+          <w:szCs w:val="24"/>
         </w:rPr>
         <w:t>Demonstrated proficiency in the following key tasks:</w:t>
       </w:r>
@@ -1384,14 +1517,18 @@
           <w:b w:val="0"/>
           <w:bCs w:val="0"/>
           <w:color w:val="000000"/>
-        </w:rPr>
-      </w:pPr>
-      <w:r>
-        <w:rPr>
-          <w:rFonts w:hint="default" w:eastAsia="Fira Sans"/>
-          <w:b w:val="0"/>
-          <w:bCs w:val="0"/>
-          <w:color w:val="000000"/>
+          <w:sz w:val="24"/>
+          <w:szCs w:val="24"/>
+        </w:rPr>
+      </w:pPr>
+      <w:r>
+        <w:rPr>
+          <w:rFonts w:hint="default" w:eastAsia="Fira Sans"/>
+          <w:b w:val="0"/>
+          <w:bCs w:val="0"/>
+          <w:color w:val="000000"/>
+          <w:sz w:val="24"/>
+          <w:szCs w:val="24"/>
         </w:rPr>
         <w:t xml:space="preserve">   i. Set up a local development environment by downloading and configuring necessary files, tools, and dependencies.</w:t>
       </w:r>
@@ -1413,14 +1550,18 @@
           <w:b w:val="0"/>
           <w:bCs w:val="0"/>
           <w:color w:val="000000"/>
-        </w:rPr>
-      </w:pPr>
-      <w:r>
-        <w:rPr>
-          <w:rFonts w:hint="default" w:eastAsia="Fira Sans"/>
-          <w:b w:val="0"/>
-          <w:bCs w:val="0"/>
-          <w:color w:val="000000"/>
+          <w:sz w:val="24"/>
+          <w:szCs w:val="24"/>
+        </w:rPr>
+      </w:pPr>
+      <w:r>
+        <w:rPr>
+          <w:rFonts w:hint="default" w:eastAsia="Fira Sans"/>
+          <w:b w:val="0"/>
+          <w:bCs w:val="0"/>
+          <w:color w:val="000000"/>
+          <w:sz w:val="24"/>
+          <w:szCs w:val="24"/>
         </w:rPr>
         <w:t xml:space="preserve">   ii. Expertly addressed and rectified broken files within the repository, ensuring the web application output functioned correctly.</w:t>
       </w:r>
@@ -1442,14 +1583,18 @@
           <w:b w:val="0"/>
           <w:bCs w:val="0"/>
           <w:color w:val="000000"/>
-        </w:rPr>
-      </w:pPr>
-      <w:r>
-        <w:rPr>
-          <w:rFonts w:hint="default" w:eastAsia="Fira Sans"/>
-          <w:b w:val="0"/>
-          <w:bCs w:val="0"/>
-          <w:color w:val="000000"/>
+          <w:sz w:val="24"/>
+          <w:szCs w:val="24"/>
+        </w:rPr>
+      </w:pPr>
+      <w:r>
+        <w:rPr>
+          <w:rFonts w:hint="default" w:eastAsia="Fira Sans"/>
+          <w:b w:val="0"/>
+          <w:bCs w:val="0"/>
+          <w:color w:val="000000"/>
+          <w:sz w:val="24"/>
+          <w:szCs w:val="24"/>
         </w:rPr>
         <w:t xml:space="preserve">   iii. Utilized JPMorgan Chase’s open-source library, Perspective, to develop a live graph that effectively displayed a data feed in a clear and visually appealing manner for traders to monitor.</w:t>
       </w:r>
@@ -1468,8 +1613,8 @@
           <w:caps/>
           <w:color w:val="496267"/>
           <w:spacing w:val="10"/>
-          <w:sz w:val="28"/>
-          <w:szCs w:val="28"/>
+          <w:sz w:val="32"/>
+          <w:szCs w:val="32"/>
         </w:rPr>
       </w:pPr>
     </w:p>
@@ -1487,8 +1632,8 @@
           <w:caps/>
           <w:color w:val="496267"/>
           <w:spacing w:val="10"/>
-          <w:sz w:val="28"/>
-          <w:szCs w:val="28"/>
+          <w:sz w:val="32"/>
+          <w:szCs w:val="32"/>
         </w:rPr>
       </w:pPr>
       <w:r>
@@ -1499,8 +1644,8 @@
           <w:caps/>
           <w:color w:val="496267"/>
           <w:spacing w:val="10"/>
-          <w:sz w:val="28"/>
-          <w:szCs w:val="28"/>
+          <w:sz w:val="32"/>
+          <w:szCs w:val="32"/>
         </w:rPr>
         <w:t xml:space="preserve">Education </w:t>
       </w:r>
@@ -1512,6 +1657,8 @@
         <w:rPr>
           <w:rFonts w:hint="default" w:eastAsia="Fira Sans" w:cstheme="minorHAnsi"/>
           <w:color w:val="000000"/>
+          <w:sz w:val="24"/>
+          <w:szCs w:val="24"/>
           <w:lang w:val="en-US"/>
         </w:rPr>
       </w:pPr>
@@ -1521,6 +1668,8 @@
           <w:b/>
           <w:bCs/>
           <w:color w:val="000000"/>
+          <w:sz w:val="24"/>
+          <w:szCs w:val="24"/>
         </w:rPr>
         <w:t xml:space="preserve">Certificate in Software Engineering </w:t>
       </w:r>
@@ -1528,6 +1677,8 @@
         <w:rPr>
           <w:rFonts w:eastAsia="Fira Sans" w:cstheme="minorHAnsi"/>
           <w:color w:val="000000"/>
+          <w:sz w:val="24"/>
+          <w:szCs w:val="24"/>
         </w:rPr>
         <w:t>ALX Africa</w:t>
       </w:r>
@@ -1535,6 +1686,8 @@
         <w:rPr>
           <w:rFonts w:hint="default" w:eastAsia="Fira Sans" w:cstheme="minorHAnsi"/>
           <w:color w:val="000000"/>
+          <w:sz w:val="24"/>
+          <w:szCs w:val="24"/>
           <w:lang w:val="en-US"/>
         </w:rPr>
         <w:t xml:space="preserve"> (</w:t>
@@ -1542,16 +1695,16 @@
       <w:r>
         <w:rPr>
           <w:rFonts w:hint="default" w:ascii="Calibri" w:hAnsi="Calibri" w:cs="Calibri"/>
-          <w:sz w:val="22"/>
-          <w:szCs w:val="22"/>
+          <w:sz w:val="24"/>
+          <w:szCs w:val="24"/>
         </w:rPr>
         <w:t>ALX/HOLBERTON Software Engineering School</w:t>
       </w:r>
       <w:r>
         <w:rPr>
           <w:rFonts w:hint="default" w:ascii="Calibri" w:hAnsi="Calibri" w:cs="Calibri"/>
-          <w:sz w:val="22"/>
-          <w:szCs w:val="22"/>
+          <w:sz w:val="24"/>
+          <w:szCs w:val="24"/>
           <w:lang w:val="en-US"/>
         </w:rPr>
         <w:t>),</w:t>
@@ -1560,6 +1713,8 @@
         <w:rPr>
           <w:rFonts w:eastAsia="Fira Sans" w:cstheme="minorHAnsi"/>
           <w:color w:val="000000"/>
+          <w:sz w:val="24"/>
+          <w:szCs w:val="24"/>
         </w:rPr>
         <w:t xml:space="preserve"> 09/2023</w:t>
       </w:r>
@@ -1568,6 +1723,8 @@
         <w:rPr>
           <w:rFonts w:hint="default" w:eastAsia="Fira Sans" w:cstheme="minorHAnsi"/>
           <w:color w:val="000000"/>
+          <w:sz w:val="24"/>
+          <w:szCs w:val="24"/>
           <w:lang w:val="en-US"/>
         </w:rPr>
         <w:t xml:space="preserve">.  </w:t>
@@ -1580,6 +1737,8 @@
         <w:rPr>
           <w:rFonts w:hint="default" w:eastAsia="Fira Sans"/>
           <w:color w:val="000000"/>
+          <w:sz w:val="24"/>
+          <w:szCs w:val="24"/>
           <w:lang w:val="en-US"/>
         </w:rPr>
       </w:pPr>
@@ -1587,6 +1746,8 @@
         <w:rPr>
           <w:rFonts w:hint="default" w:eastAsia="Fira Sans" w:cstheme="minorHAnsi"/>
           <w:color w:val="000000"/>
+          <w:sz w:val="24"/>
+          <w:szCs w:val="24"/>
           <w:lang w:val="en-US"/>
         </w:rPr>
         <w:t xml:space="preserve">docs link: </w:t>
@@ -1595,6 +1756,8 @@
         <w:rPr>
           <w:rFonts w:hint="default" w:eastAsia="Fira Sans"/>
           <w:color w:val="000000"/>
+          <w:sz w:val="24"/>
+          <w:szCs w:val="24"/>
           <w:lang w:val="en-US"/>
         </w:rPr>
         <w:fldChar w:fldCharType="begin"/>
@@ -1603,6 +1766,8 @@
         <w:rPr>
           <w:rFonts w:hint="default" w:eastAsia="Fira Sans"/>
           <w:color w:val="000000"/>
+          <w:sz w:val="24"/>
+          <w:szCs w:val="24"/>
           <w:lang w:val="en-US"/>
         </w:rPr>
         <w:instrText xml:space="preserve"> HYPERLINK "https://drive.google.com/file/d/1EknuY7wALrfMxsg7JJHdK8Kpo_KIL4ir/view?usp=sharing" </w:instrText>
@@ -1611,6 +1776,8 @@
         <w:rPr>
           <w:rFonts w:hint="default" w:eastAsia="Fira Sans"/>
           <w:color w:val="000000"/>
+          <w:sz w:val="24"/>
+          <w:szCs w:val="24"/>
           <w:lang w:val="en-US"/>
         </w:rPr>
         <w:fldChar w:fldCharType="separate"/>
@@ -1620,6 +1787,8 @@
           <w:rStyle w:val="4"/>
           <w:rFonts w:hint="default" w:eastAsia="Fira Sans"/>
           <w:color w:val="000000"/>
+          <w:sz w:val="24"/>
+          <w:szCs w:val="24"/>
           <w:lang w:val="en-US"/>
         </w:rPr>
         <w:t>https://drive.google.com/file/d/1EknuY7wALrfMxsg7JJHdK8Kpo_KIL4ir/view?usp=sharing</w:t>
@@ -1628,6 +1797,8 @@
         <w:rPr>
           <w:rFonts w:hint="default" w:eastAsia="Fira Sans"/>
           <w:color w:val="000000"/>
+          <w:sz w:val="24"/>
+          <w:szCs w:val="24"/>
           <w:lang w:val="en-US"/>
         </w:rPr>
         <w:fldChar w:fldCharType="end"/>
@@ -1640,6 +1811,8 @@
         <w:rPr>
           <w:rFonts w:hint="default" w:eastAsia="Fira Sans"/>
           <w:color w:val="000000"/>
+          <w:sz w:val="24"/>
+          <w:szCs w:val="24"/>
           <w:lang w:val="en-US"/>
         </w:rPr>
       </w:pPr>
@@ -1653,6 +1826,8 @@
           <w:b/>
           <w:bCs/>
           <w:color w:val="000000"/>
+          <w:sz w:val="24"/>
+          <w:szCs w:val="24"/>
           <w:lang w:val="en-US"/>
         </w:rPr>
       </w:pPr>
@@ -1662,6 +1837,8 @@
           <w:b/>
           <w:bCs/>
           <w:color w:val="000000"/>
+          <w:sz w:val="24"/>
+          <w:szCs w:val="24"/>
           <w:lang w:val="en-US"/>
         </w:rPr>
         <w:t xml:space="preserve">Certificate of completion J. </w:t>
@@ -1672,6 +1849,8 @@
           <w:b/>
           <w:bCs/>
           <w:color w:val="000000"/>
+          <w:sz w:val="24"/>
+          <w:szCs w:val="24"/>
         </w:rPr>
         <w:t>P. Morgan's Software Engineering Simulation | Forage</w:t>
       </w:r>
@@ -1681,6 +1860,8 @@
           <w:b/>
           <w:bCs/>
           <w:color w:val="000000"/>
+          <w:sz w:val="24"/>
+          <w:szCs w:val="24"/>
           <w:lang w:val="en-US"/>
         </w:rPr>
         <w:t xml:space="preserve"> </w:t>
@@ -1695,15 +1876,19 @@
           <w:b w:val="0"/>
           <w:bCs w:val="0"/>
           <w:color w:val="000000"/>
-          <w:lang w:val="en-US"/>
-        </w:rPr>
-      </w:pPr>
-      <w:r>
-        <w:rPr>
-          <w:rFonts w:hint="default" w:eastAsia="Fira Sans"/>
-          <w:b w:val="0"/>
-          <w:bCs w:val="0"/>
-          <w:color w:val="000000"/>
+          <w:sz w:val="24"/>
+          <w:szCs w:val="24"/>
+          <w:lang w:val="en-US"/>
+        </w:rPr>
+      </w:pPr>
+      <w:r>
+        <w:rPr>
+          <w:rFonts w:hint="default" w:eastAsia="Fira Sans"/>
+          <w:b w:val="0"/>
+          <w:bCs w:val="0"/>
+          <w:color w:val="000000"/>
+          <w:sz w:val="24"/>
+          <w:szCs w:val="24"/>
           <w:lang w:val="en-US"/>
         </w:rPr>
         <w:t xml:space="preserve">docs link: </w:t>
@@ -1714,6 +1899,8 @@
           <w:b w:val="0"/>
           <w:bCs w:val="0"/>
           <w:color w:val="000000"/>
+          <w:sz w:val="24"/>
+          <w:szCs w:val="24"/>
           <w:lang w:val="en-US"/>
         </w:rPr>
         <w:fldChar w:fldCharType="begin"/>
@@ -1724,6 +1911,8 @@
           <w:b w:val="0"/>
           <w:bCs w:val="0"/>
           <w:color w:val="000000"/>
+          <w:sz w:val="24"/>
+          <w:szCs w:val="24"/>
           <w:lang w:val="en-US"/>
         </w:rPr>
         <w:instrText xml:space="preserve"> HYPERLINK "https://drive.google.com/file/d/1QUpMd14IWo44gT1UYNCW60AK73ckcuhd/view?usp=sharing" </w:instrText>
@@ -1734,6 +1923,8 @@
           <w:b w:val="0"/>
           <w:bCs w:val="0"/>
           <w:color w:val="000000"/>
+          <w:sz w:val="24"/>
+          <w:szCs w:val="24"/>
           <w:lang w:val="en-US"/>
         </w:rPr>
         <w:fldChar w:fldCharType="separate"/>
@@ -1745,6 +1936,8 @@
           <w:b w:val="0"/>
           <w:bCs w:val="0"/>
           <w:color w:val="000000"/>
+          <w:sz w:val="24"/>
+          <w:szCs w:val="24"/>
           <w:lang w:val="en-US"/>
         </w:rPr>
         <w:t>https://drive.google.com/file/d/1QUpMd14IWo44gT1UYNCW60AK73ckcuhd/view?usp=sharing</w:t>
@@ -1755,6 +1948,8 @@
           <w:b w:val="0"/>
           <w:bCs w:val="0"/>
           <w:color w:val="000000"/>
+          <w:sz w:val="24"/>
+          <w:szCs w:val="24"/>
           <w:lang w:val="en-US"/>
         </w:rPr>
         <w:fldChar w:fldCharType="end"/>
@@ -1767,6 +1962,8 @@
         <w:rPr>
           <w:rFonts w:eastAsia="Fira Sans" w:cstheme="minorHAnsi"/>
           <w:color w:val="000000"/>
+          <w:sz w:val="24"/>
+          <w:szCs w:val="24"/>
         </w:rPr>
       </w:pPr>
     </w:p>
@@ -1779,6 +1976,8 @@
           <w:b w:val="0"/>
           <w:bCs w:val="0"/>
           <w:color w:val="000000"/>
+          <w:sz w:val="24"/>
+          <w:szCs w:val="24"/>
           <w:lang w:val="en-US"/>
         </w:rPr>
       </w:pPr>
@@ -1788,6 +1987,8 @@
           <w:b/>
           <w:bCs/>
           <w:color w:val="000000"/>
+          <w:sz w:val="24"/>
+          <w:szCs w:val="24"/>
           <w:lang w:val="en-US"/>
         </w:rPr>
         <w:t>Bachelor of Engineering (B. Eng) Civil Engineering</w:t>
@@ -1799,6 +2000,8 @@
           <w:b/>
           <w:bCs/>
           <w:color w:val="000000"/>
+          <w:sz w:val="24"/>
+          <w:szCs w:val="24"/>
           <w:lang w:val="en-US"/>
         </w:rPr>
         <w:t xml:space="preserve"> in the University of Benin (UNIBEN), </w:t>
@@ -1809,6 +2012,8 @@
           <w:b w:val="0"/>
           <w:bCs w:val="0"/>
           <w:color w:val="000000"/>
+          <w:sz w:val="24"/>
+          <w:szCs w:val="24"/>
           <w:lang w:val="en-US"/>
         </w:rPr>
         <w:t>Edo State Nigeria 09/2023</w:t>
@@ -1823,6 +2028,8 @@
           <w:b w:val="0"/>
           <w:bCs w:val="0"/>
           <w:color w:val="000000"/>
+          <w:sz w:val="24"/>
+          <w:szCs w:val="24"/>
           <w:lang w:val="en-US"/>
         </w:rPr>
       </w:pPr>
@@ -1841,8 +2048,8 @@
           <w:caps/>
           <w:color w:val="496267"/>
           <w:spacing w:val="10"/>
-          <w:sz w:val="28"/>
-          <w:szCs w:val="28"/>
+          <w:sz w:val="32"/>
+          <w:szCs w:val="32"/>
           <w:lang w:val="en-US"/>
         </w:rPr>
       </w:pPr>
@@ -1854,8 +2061,8 @@
           <w:caps/>
           <w:color w:val="496267"/>
           <w:spacing w:val="10"/>
-          <w:sz w:val="28"/>
-          <w:szCs w:val="28"/>
+          <w:sz w:val="32"/>
+          <w:szCs w:val="32"/>
           <w:lang w:val="en-US"/>
         </w:rPr>
         <w:t>ACHIEVEMENTS:</w:t>
@@ -1874,15 +2081,19 @@
           <w:b w:val="0"/>
           <w:bCs w:val="0"/>
           <w:color w:val="000000"/>
-          <w:lang w:val="en-US"/>
-        </w:rPr>
-      </w:pPr>
-      <w:r>
-        <w:rPr>
-          <w:rFonts w:hint="default" w:eastAsia="Fira Sans"/>
-          <w:b w:val="0"/>
-          <w:bCs w:val="0"/>
-          <w:color w:val="000000"/>
+          <w:sz w:val="24"/>
+          <w:szCs w:val="24"/>
+          <w:lang w:val="en-US"/>
+        </w:rPr>
+      </w:pPr>
+      <w:r>
+        <w:rPr>
+          <w:rFonts w:hint="default" w:eastAsia="Fira Sans"/>
+          <w:b w:val="0"/>
+          <w:bCs w:val="0"/>
+          <w:color w:val="000000"/>
+          <w:sz w:val="24"/>
+          <w:szCs w:val="24"/>
           <w:lang w:val="en-US"/>
         </w:rPr>
         <w:t>I completed J.P. Morgan's Software Engineering on Forage. In the simulation I:</w:t>
@@ -1897,15 +2108,19 @@
           <w:b w:val="0"/>
           <w:bCs w:val="0"/>
           <w:color w:val="000000"/>
-          <w:lang w:val="en-US"/>
-        </w:rPr>
-      </w:pPr>
-      <w:r>
-        <w:rPr>
-          <w:rFonts w:hint="default" w:eastAsia="Fira Sans"/>
-          <w:b w:val="0"/>
-          <w:bCs w:val="0"/>
-          <w:color w:val="000000"/>
+          <w:sz w:val="24"/>
+          <w:szCs w:val="24"/>
+          <w:lang w:val="en-US"/>
+        </w:rPr>
+      </w:pPr>
+      <w:r>
+        <w:rPr>
+          <w:rFonts w:hint="default" w:eastAsia="Fira Sans"/>
+          <w:b w:val="0"/>
+          <w:bCs w:val="0"/>
+          <w:color w:val="000000"/>
+          <w:sz w:val="24"/>
+          <w:szCs w:val="24"/>
           <w:lang w:val="en-US"/>
         </w:rPr>
         <w:t>i.Set up a local dev environment by downloading the necessary files, tools and dependencies.</w:t>
@@ -1920,15 +2135,19 @@
           <w:b w:val="0"/>
           <w:bCs w:val="0"/>
           <w:color w:val="000000"/>
-          <w:lang w:val="en-US"/>
-        </w:rPr>
-      </w:pPr>
-      <w:r>
-        <w:rPr>
-          <w:rFonts w:hint="default" w:eastAsia="Fira Sans"/>
-          <w:b w:val="0"/>
-          <w:bCs w:val="0"/>
-          <w:color w:val="000000"/>
+          <w:sz w:val="24"/>
+          <w:szCs w:val="24"/>
+          <w:lang w:val="en-US"/>
+        </w:rPr>
+      </w:pPr>
+      <w:r>
+        <w:rPr>
+          <w:rFonts w:hint="default" w:eastAsia="Fira Sans"/>
+          <w:b w:val="0"/>
+          <w:bCs w:val="0"/>
+          <w:color w:val="000000"/>
+          <w:sz w:val="24"/>
+          <w:szCs w:val="24"/>
           <w:lang w:val="en-US"/>
         </w:rPr>
         <w:t>ii.Fixed broken files in the repository to make web application output correctly.</w:t>
@@ -1943,15 +2162,19 @@
           <w:b w:val="0"/>
           <w:bCs w:val="0"/>
           <w:color w:val="000000"/>
-          <w:lang w:val="en-US"/>
-        </w:rPr>
-      </w:pPr>
-      <w:r>
-        <w:rPr>
-          <w:rFonts w:hint="default" w:eastAsia="Fira Sans"/>
-          <w:b w:val="0"/>
-          <w:bCs w:val="0"/>
-          <w:color w:val="000000"/>
+          <w:sz w:val="24"/>
+          <w:szCs w:val="24"/>
+          <w:lang w:val="en-US"/>
+        </w:rPr>
+      </w:pPr>
+      <w:r>
+        <w:rPr>
+          <w:rFonts w:hint="default" w:eastAsia="Fira Sans"/>
+          <w:b w:val="0"/>
+          <w:bCs w:val="0"/>
+          <w:color w:val="000000"/>
+          <w:sz w:val="24"/>
+          <w:szCs w:val="24"/>
           <w:lang w:val="en-US"/>
         </w:rPr>
         <w:t>iii.Used JP Morgan Chase’s open source library called Perspective to generate a live graph that displays a data feed in a clear and visually appealing way for traders to monitor.</w:t>
@@ -1966,6 +2189,8 @@
           <w:b w:val="0"/>
           <w:bCs w:val="0"/>
           <w:color w:val="000000"/>
+          <w:sz w:val="24"/>
+          <w:szCs w:val="24"/>
           <w:lang w:val="en-US"/>
         </w:rPr>
       </w:pPr>
@@ -1984,15 +2209,19 @@
           <w:b w:val="0"/>
           <w:bCs w:val="0"/>
           <w:color w:val="000000"/>
-          <w:lang w:val="en-US"/>
-        </w:rPr>
-      </w:pPr>
-      <w:r>
-        <w:rPr>
-          <w:rFonts w:hint="default" w:eastAsia="Fira Sans"/>
-          <w:b w:val="0"/>
-          <w:bCs w:val="0"/>
-          <w:color w:val="000000"/>
+          <w:sz w:val="24"/>
+          <w:szCs w:val="24"/>
+          <w:lang w:val="en-US"/>
+        </w:rPr>
+      </w:pPr>
+      <w:r>
+        <w:rPr>
+          <w:rFonts w:hint="default" w:eastAsia="Fira Sans"/>
+          <w:b w:val="0"/>
+          <w:bCs w:val="0"/>
+          <w:color w:val="000000"/>
+          <w:sz w:val="24"/>
+          <w:szCs w:val="24"/>
           <w:lang w:val="en-US"/>
         </w:rPr>
         <w:t>Passed and got the linkedin Front-End Development skill Assessment badge, and was among the top 15%.</w:t>
@@ -2001,6 +2230,7 @@
     <w:p>
       <w:pPr>
         <w:numPr>
+          <w:ilvl w:val="0"/>
           <w:numId w:val="0"/>
         </w:numPr>
         <w:spacing w:after="0" w:line="300" w:lineRule="atLeast"/>
@@ -2011,6 +2241,8 @@
           <w:b w:val="0"/>
           <w:bCs w:val="0"/>
           <w:color w:val="000000"/>
+          <w:sz w:val="24"/>
+          <w:szCs w:val="24"/>
           <w:lang w:val="en-US"/>
         </w:rPr>
       </w:pPr>
@@ -2029,15 +2261,19 @@
           <w:b w:val="0"/>
           <w:bCs w:val="0"/>
           <w:color w:val="000000"/>
-          <w:lang w:val="en-US"/>
-        </w:rPr>
-      </w:pPr>
-      <w:r>
-        <w:rPr>
-          <w:rFonts w:hint="default" w:eastAsia="Fira Sans"/>
-          <w:b w:val="0"/>
-          <w:bCs w:val="0"/>
-          <w:color w:val="000000"/>
+          <w:sz w:val="24"/>
+          <w:szCs w:val="24"/>
+          <w:lang w:val="en-US"/>
+        </w:rPr>
+      </w:pPr>
+      <w:r>
+        <w:rPr>
+          <w:rFonts w:hint="default" w:eastAsia="Fira Sans"/>
+          <w:b w:val="0"/>
+          <w:bCs w:val="0"/>
+          <w:color w:val="000000"/>
+          <w:sz w:val="24"/>
+          <w:szCs w:val="24"/>
           <w:lang w:val="en-US"/>
         </w:rPr>
         <w:t xml:space="preserve"> Passed Turing quizzes and challenges,</w:t>
@@ -2052,6 +2288,8 @@
           <w:b w:val="0"/>
           <w:bCs w:val="0"/>
           <w:color w:val="000000"/>
+          <w:sz w:val="24"/>
+          <w:szCs w:val="24"/>
           <w:lang w:val="en-US"/>
         </w:rPr>
       </w:pPr>
@@ -2067,8 +2305,8 @@
           <w:caps/>
           <w:color w:val="496267"/>
           <w:spacing w:val="10"/>
-          <w:sz w:val="28"/>
-          <w:szCs w:val="28"/>
+          <w:sz w:val="32"/>
+          <w:szCs w:val="32"/>
           <w:lang w:val="en-US"/>
         </w:rPr>
       </w:pPr>
@@ -2080,8 +2318,8 @@
           <w:caps/>
           <w:color w:val="496267"/>
           <w:spacing w:val="10"/>
-          <w:sz w:val="28"/>
-          <w:szCs w:val="28"/>
+          <w:sz w:val="32"/>
+          <w:szCs w:val="32"/>
           <w:lang w:val="en-US"/>
         </w:rPr>
         <w:t>PROJECTS:</w:t>
@@ -2098,8 +2336,8 @@
           <w:caps/>
           <w:color w:val="496267"/>
           <w:spacing w:val="10"/>
-          <w:sz w:val="28"/>
-          <w:szCs w:val="28"/>
+          <w:sz w:val="32"/>
+          <w:szCs w:val="32"/>
           <w:lang w:val="en-US"/>
         </w:rPr>
       </w:pPr>
@@ -2117,6 +2355,8 @@
           <w:b/>
           <w:bCs/>
           <w:color w:val="000000"/>
+          <w:sz w:val="24"/>
+          <w:szCs w:val="24"/>
           <w:lang w:val="en-US"/>
         </w:rPr>
       </w:pPr>
@@ -2126,6 +2366,8 @@
           <w:b/>
           <w:bCs/>
           <w:color w:val="000000"/>
+          <w:sz w:val="24"/>
+          <w:szCs w:val="24"/>
           <w:lang w:val="en-US"/>
         </w:rPr>
         <w:t>Personal Portfolio</w:t>
@@ -2145,15 +2387,19 @@
           <w:b w:val="0"/>
           <w:bCs w:val="0"/>
           <w:color w:val="000000"/>
-          <w:lang w:val="en-US"/>
-        </w:rPr>
-      </w:pPr>
-      <w:r>
-        <w:rPr>
-          <w:rFonts w:hint="default" w:eastAsia="Fira Sans"/>
-          <w:b w:val="0"/>
-          <w:bCs w:val="0"/>
-          <w:color w:val="000000"/>
+          <w:sz w:val="24"/>
+          <w:szCs w:val="24"/>
+          <w:lang w:val="en-US"/>
+        </w:rPr>
+      </w:pPr>
+      <w:r>
+        <w:rPr>
+          <w:rFonts w:hint="default" w:eastAsia="Fira Sans"/>
+          <w:b w:val="0"/>
+          <w:bCs w:val="0"/>
+          <w:color w:val="000000"/>
+          <w:sz w:val="24"/>
+          <w:szCs w:val="24"/>
           <w:lang w:val="en-US"/>
         </w:rPr>
         <w:t>Description: Designed and implemented a personal portfolio website showcasing a collection of projects and skills.</w:t>
@@ -2173,15 +2419,19 @@
           <w:b w:val="0"/>
           <w:bCs w:val="0"/>
           <w:color w:val="000000"/>
-          <w:lang w:val="en-US"/>
-        </w:rPr>
-      </w:pPr>
-      <w:r>
-        <w:rPr>
-          <w:rFonts w:hint="default" w:eastAsia="Fira Sans"/>
-          <w:b w:val="0"/>
-          <w:bCs w:val="0"/>
-          <w:color w:val="000000"/>
+          <w:sz w:val="24"/>
+          <w:szCs w:val="24"/>
+          <w:lang w:val="en-US"/>
+        </w:rPr>
+      </w:pPr>
+      <w:r>
+        <w:rPr>
+          <w:rFonts w:hint="default" w:eastAsia="Fira Sans"/>
+          <w:b w:val="0"/>
+          <w:bCs w:val="0"/>
+          <w:color w:val="000000"/>
+          <w:sz w:val="24"/>
+          <w:szCs w:val="24"/>
           <w:lang w:val="en-US"/>
         </w:rPr>
         <w:t>Technologies Used: HTML, CSS, React.js</w:t>
@@ -2201,15 +2451,19 @@
           <w:b w:val="0"/>
           <w:bCs w:val="0"/>
           <w:color w:val="000000"/>
-          <w:lang w:val="en-US"/>
-        </w:rPr>
-      </w:pPr>
-      <w:r>
-        <w:rPr>
-          <w:rFonts w:hint="default" w:eastAsia="Fira Sans"/>
-          <w:b w:val="0"/>
-          <w:bCs w:val="0"/>
-          <w:color w:val="000000"/>
+          <w:sz w:val="24"/>
+          <w:szCs w:val="24"/>
+          <w:lang w:val="en-US"/>
+        </w:rPr>
+      </w:pPr>
+      <w:r>
+        <w:rPr>
+          <w:rFonts w:hint="default" w:eastAsia="Fira Sans"/>
+          <w:b w:val="0"/>
+          <w:bCs w:val="0"/>
+          <w:color w:val="000000"/>
+          <w:sz w:val="24"/>
+          <w:szCs w:val="24"/>
           <w:lang w:val="en-US"/>
         </w:rPr>
         <w:t xml:space="preserve">Website Link: </w:t>
@@ -2220,6 +2474,8 @@
           <w:b w:val="0"/>
           <w:bCs w:val="0"/>
           <w:color w:val="000000"/>
+          <w:sz w:val="24"/>
+          <w:szCs w:val="24"/>
           <w:lang w:val="en-US"/>
         </w:rPr>
         <w:fldChar w:fldCharType="begin"/>
@@ -2230,6 +2486,8 @@
           <w:b w:val="0"/>
           <w:bCs w:val="0"/>
           <w:color w:val="000000"/>
+          <w:sz w:val="24"/>
+          <w:szCs w:val="24"/>
           <w:lang w:val="en-US"/>
         </w:rPr>
         <w:instrText xml:space="preserve"> HYPERLINK "https://uyiobazeeportfolio.netlify.app/" </w:instrText>
@@ -2240,6 +2498,8 @@
           <w:b w:val="0"/>
           <w:bCs w:val="0"/>
           <w:color w:val="000000"/>
+          <w:sz w:val="24"/>
+          <w:szCs w:val="24"/>
           <w:lang w:val="en-US"/>
         </w:rPr>
         <w:fldChar w:fldCharType="separate"/>
@@ -2251,6 +2511,8 @@
           <w:b w:val="0"/>
           <w:bCs w:val="0"/>
           <w:color w:val="000000"/>
+          <w:sz w:val="24"/>
+          <w:szCs w:val="24"/>
           <w:lang w:val="en-US"/>
         </w:rPr>
         <w:t>https://uyiobazeeportfolio.netlify.app/</w:t>
@@ -2261,6 +2523,8 @@
           <w:b w:val="0"/>
           <w:bCs w:val="0"/>
           <w:color w:val="000000"/>
+          <w:sz w:val="24"/>
+          <w:szCs w:val="24"/>
           <w:lang w:val="en-US"/>
         </w:rPr>
         <w:fldChar w:fldCharType="end"/>
@@ -2280,6 +2544,8 @@
           <w:b w:val="0"/>
           <w:bCs w:val="0"/>
           <w:color w:val="000000"/>
+          <w:sz w:val="24"/>
+          <w:szCs w:val="24"/>
           <w:lang w:val="en-US"/>
         </w:rPr>
       </w:pPr>
@@ -2298,6 +2564,8 @@
           <w:b w:val="0"/>
           <w:bCs w:val="0"/>
           <w:color w:val="000000"/>
+          <w:sz w:val="24"/>
+          <w:szCs w:val="24"/>
           <w:lang w:val="en-US"/>
         </w:rPr>
       </w:pPr>
@@ -2307,6 +2575,8 @@
           <w:b/>
           <w:bCs/>
           <w:color w:val="000000"/>
+          <w:sz w:val="24"/>
+          <w:szCs w:val="24"/>
           <w:lang w:val="en-US"/>
         </w:rPr>
         <w:t>Social Media App</w:t>
@@ -2317,6 +2587,8 @@
           <w:b w:val="0"/>
           <w:bCs w:val="0"/>
           <w:color w:val="000000"/>
+          <w:sz w:val="24"/>
+          <w:szCs w:val="24"/>
           <w:lang w:val="en-US"/>
         </w:rPr>
         <w:t xml:space="preserve"> </w:t>
@@ -2336,15 +2608,19 @@
           <w:b w:val="0"/>
           <w:bCs w:val="0"/>
           <w:color w:val="000000"/>
-          <w:lang w:val="en-US"/>
-        </w:rPr>
-      </w:pPr>
-      <w:r>
-        <w:rPr>
-          <w:rFonts w:hint="default" w:eastAsia="Fira Sans"/>
-          <w:b w:val="0"/>
-          <w:bCs w:val="0"/>
-          <w:color w:val="000000"/>
+          <w:sz w:val="24"/>
+          <w:szCs w:val="24"/>
+          <w:lang w:val="en-US"/>
+        </w:rPr>
+      </w:pPr>
+      <w:r>
+        <w:rPr>
+          <w:rFonts w:hint="default" w:eastAsia="Fira Sans"/>
+          <w:b w:val="0"/>
+          <w:bCs w:val="0"/>
+          <w:color w:val="000000"/>
+          <w:sz w:val="24"/>
+          <w:szCs w:val="24"/>
           <w:lang w:val="en-US"/>
         </w:rPr>
         <w:t>Description: Designed and built a social media platform allowing users to connect and share content.</w:t>
@@ -2364,15 +2640,19 @@
           <w:b w:val="0"/>
           <w:bCs w:val="0"/>
           <w:color w:val="000000"/>
-          <w:lang w:val="en-US"/>
-        </w:rPr>
-      </w:pPr>
-      <w:r>
-        <w:rPr>
-          <w:rFonts w:hint="default" w:eastAsia="Fira Sans"/>
-          <w:b w:val="0"/>
-          <w:bCs w:val="0"/>
-          <w:color w:val="000000"/>
+          <w:sz w:val="24"/>
+          <w:szCs w:val="24"/>
+          <w:lang w:val="en-US"/>
+        </w:rPr>
+      </w:pPr>
+      <w:r>
+        <w:rPr>
+          <w:rFonts w:hint="default" w:eastAsia="Fira Sans"/>
+          <w:b w:val="0"/>
+          <w:bCs w:val="0"/>
+          <w:color w:val="000000"/>
+          <w:sz w:val="24"/>
+          <w:szCs w:val="24"/>
           <w:lang w:val="en-US"/>
         </w:rPr>
         <w:t>Technologies Used: HTML, CSS, React.js, Node.js, MongoDB</w:t>
@@ -2392,15 +2672,19 @@
           <w:b w:val="0"/>
           <w:bCs w:val="0"/>
           <w:color w:val="000000"/>
-          <w:lang w:val="en-US"/>
-        </w:rPr>
-      </w:pPr>
-      <w:r>
-        <w:rPr>
-          <w:rFonts w:hint="default" w:eastAsia="Fira Sans"/>
-          <w:b w:val="0"/>
-          <w:bCs w:val="0"/>
-          <w:color w:val="000000"/>
+          <w:sz w:val="24"/>
+          <w:szCs w:val="24"/>
+          <w:lang w:val="en-US"/>
+        </w:rPr>
+      </w:pPr>
+      <w:r>
+        <w:rPr>
+          <w:rFonts w:hint="default" w:eastAsia="Fira Sans"/>
+          <w:b w:val="0"/>
+          <w:bCs w:val="0"/>
+          <w:color w:val="000000"/>
+          <w:sz w:val="24"/>
+          <w:szCs w:val="24"/>
           <w:lang w:val="en-US"/>
         </w:rPr>
         <w:t xml:space="preserve">Website link: </w:t>
@@ -2411,6 +2695,8 @@
           <w:b w:val="0"/>
           <w:bCs w:val="0"/>
           <w:color w:val="000000"/>
+          <w:sz w:val="24"/>
+          <w:szCs w:val="24"/>
           <w:lang w:val="en-US"/>
         </w:rPr>
         <w:fldChar w:fldCharType="begin"/>
@@ -2421,6 +2707,8 @@
           <w:b w:val="0"/>
           <w:bCs w:val="0"/>
           <w:color w:val="000000"/>
+          <w:sz w:val="24"/>
+          <w:szCs w:val="24"/>
           <w:lang w:val="en-US"/>
         </w:rPr>
         <w:instrText xml:space="preserve"> HYPERLINK "https://judysphere.netlify.app" </w:instrText>
@@ -2431,6 +2719,8 @@
           <w:b w:val="0"/>
           <w:bCs w:val="0"/>
           <w:color w:val="000000"/>
+          <w:sz w:val="24"/>
+          <w:szCs w:val="24"/>
           <w:lang w:val="en-US"/>
         </w:rPr>
         <w:fldChar w:fldCharType="separate"/>
@@ -2442,6 +2732,8 @@
           <w:b w:val="0"/>
           <w:bCs w:val="0"/>
           <w:color w:val="000000"/>
+          <w:sz w:val="24"/>
+          <w:szCs w:val="24"/>
           <w:lang w:val="en-US"/>
         </w:rPr>
         <w:t>https://judysphere.netlify.app</w:t>
@@ -2452,12 +2744,12 @@
           <w:b w:val="0"/>
           <w:bCs w:val="0"/>
           <w:color w:val="000000"/>
+          <w:sz w:val="24"/>
+          <w:szCs w:val="24"/>
           <w:lang w:val="en-US"/>
         </w:rPr>
         <w:fldChar w:fldCharType="end"/>
       </w:r>
-      <w:bookmarkStart w:id="1" w:name="_GoBack"/>
-      <w:bookmarkEnd w:id="1"/>
     </w:p>
     <w:p>
       <w:pPr>
@@ -2473,6 +2765,8 @@
           <w:b w:val="0"/>
           <w:bCs w:val="0"/>
           <w:color w:val="000000"/>
+          <w:sz w:val="24"/>
+          <w:szCs w:val="24"/>
           <w:lang w:val="en-US"/>
         </w:rPr>
       </w:pPr>
@@ -2491,6 +2785,8 @@
           <w:b w:val="0"/>
           <w:bCs w:val="0"/>
           <w:color w:val="000000"/>
+          <w:sz w:val="24"/>
+          <w:szCs w:val="24"/>
           <w:lang w:val="en-US"/>
         </w:rPr>
       </w:pPr>
@@ -2500,6 +2796,8 @@
           <w:b/>
           <w:bCs/>
           <w:color w:val="000000"/>
+          <w:sz w:val="24"/>
+          <w:szCs w:val="24"/>
           <w:lang w:val="en-US"/>
         </w:rPr>
         <w:t>Weather App</w:t>
@@ -2519,15 +2817,19 @@
           <w:b w:val="0"/>
           <w:bCs w:val="0"/>
           <w:color w:val="000000"/>
-          <w:lang w:val="en-US"/>
-        </w:rPr>
-      </w:pPr>
-      <w:r>
-        <w:rPr>
-          <w:rFonts w:hint="default" w:eastAsia="Fira Sans"/>
-          <w:b w:val="0"/>
-          <w:bCs w:val="0"/>
-          <w:color w:val="000000"/>
+          <w:sz w:val="24"/>
+          <w:szCs w:val="24"/>
+          <w:lang w:val="en-US"/>
+        </w:rPr>
+      </w:pPr>
+      <w:r>
+        <w:rPr>
+          <w:rFonts w:hint="default" w:eastAsia="Fira Sans"/>
+          <w:b w:val="0"/>
+          <w:bCs w:val="0"/>
+          <w:color w:val="000000"/>
+          <w:sz w:val="24"/>
+          <w:szCs w:val="24"/>
           <w:lang w:val="en-US"/>
         </w:rPr>
         <w:t>Description: Developed a weather application that provides real-time weather information based on user input.</w:t>
@@ -2547,15 +2849,19 @@
           <w:b w:val="0"/>
           <w:bCs w:val="0"/>
           <w:color w:val="000000"/>
-          <w:lang w:val="en-US"/>
-        </w:rPr>
-      </w:pPr>
-      <w:r>
-        <w:rPr>
-          <w:rFonts w:hint="default" w:eastAsia="Fira Sans"/>
-          <w:b w:val="0"/>
-          <w:bCs w:val="0"/>
-          <w:color w:val="000000"/>
+          <w:sz w:val="24"/>
+          <w:szCs w:val="24"/>
+          <w:lang w:val="en-US"/>
+        </w:rPr>
+      </w:pPr>
+      <w:r>
+        <w:rPr>
+          <w:rFonts w:hint="default" w:eastAsia="Fira Sans"/>
+          <w:b w:val="0"/>
+          <w:bCs w:val="0"/>
+          <w:color w:val="000000"/>
+          <w:sz w:val="24"/>
+          <w:szCs w:val="24"/>
           <w:lang w:val="en-US"/>
         </w:rPr>
         <w:t>Technologies Used: HTML, CSS, React.js, Node.js</w:t>
@@ -2575,15 +2881,19 @@
           <w:b w:val="0"/>
           <w:bCs w:val="0"/>
           <w:color w:val="000000"/>
-          <w:lang w:val="en-US"/>
-        </w:rPr>
-      </w:pPr>
-      <w:r>
-        <w:rPr>
-          <w:rFonts w:hint="default" w:eastAsia="Fira Sans"/>
-          <w:b w:val="0"/>
-          <w:bCs w:val="0"/>
-          <w:color w:val="000000"/>
+          <w:sz w:val="24"/>
+          <w:szCs w:val="24"/>
+          <w:lang w:val="en-US"/>
+        </w:rPr>
+      </w:pPr>
+      <w:r>
+        <w:rPr>
+          <w:rFonts w:hint="default" w:eastAsia="Fira Sans"/>
+          <w:b w:val="0"/>
+          <w:bCs w:val="0"/>
+          <w:color w:val="000000"/>
+          <w:sz w:val="24"/>
+          <w:szCs w:val="24"/>
           <w:lang w:val="en-US"/>
         </w:rPr>
         <w:t xml:space="preserve">Website link: </w:t>
@@ -2594,6 +2904,8 @@
           <w:b w:val="0"/>
           <w:bCs w:val="0"/>
           <w:color w:val="000000"/>
+          <w:sz w:val="24"/>
+          <w:szCs w:val="24"/>
           <w:lang w:val="en-US"/>
         </w:rPr>
         <w:fldChar w:fldCharType="begin"/>
@@ -2604,6 +2916,8 @@
           <w:b w:val="0"/>
           <w:bCs w:val="0"/>
           <w:color w:val="000000"/>
+          <w:sz w:val="24"/>
+          <w:szCs w:val="24"/>
           <w:lang w:val="en-US"/>
         </w:rPr>
         <w:instrText xml:space="preserve"> HYPERLINK "https://uyiobazeeportfolio.netlify.app/weather_app_using_open_weathermap_api/" </w:instrText>
@@ -2614,6 +2928,8 @@
           <w:b w:val="0"/>
           <w:bCs w:val="0"/>
           <w:color w:val="000000"/>
+          <w:sz w:val="24"/>
+          <w:szCs w:val="24"/>
           <w:lang w:val="en-US"/>
         </w:rPr>
         <w:fldChar w:fldCharType="separate"/>
@@ -2625,6 +2941,8 @@
           <w:b w:val="0"/>
           <w:bCs w:val="0"/>
           <w:color w:val="000000"/>
+          <w:sz w:val="24"/>
+          <w:szCs w:val="24"/>
           <w:lang w:val="en-US"/>
         </w:rPr>
         <w:t>https://uyiobazeeportfolio.netlify.app/weather_app_using_open_weathermap_api/</w:t>
@@ -2635,6 +2953,8 @@
           <w:b w:val="0"/>
           <w:bCs w:val="0"/>
           <w:color w:val="000000"/>
+          <w:sz w:val="24"/>
+          <w:szCs w:val="24"/>
           <w:lang w:val="en-US"/>
         </w:rPr>
         <w:fldChar w:fldCharType="end"/>
@@ -2649,6 +2969,8 @@
           <w:b w:val="0"/>
           <w:bCs w:val="0"/>
           <w:color w:val="000000"/>
+          <w:sz w:val="24"/>
+          <w:szCs w:val="24"/>
           <w:lang w:val="en-US"/>
         </w:rPr>
       </w:pPr>
@@ -2667,6 +2989,8 @@
           <w:b w:val="0"/>
           <w:bCs w:val="0"/>
           <w:color w:val="000000"/>
+          <w:sz w:val="24"/>
+          <w:szCs w:val="24"/>
           <w:lang w:val="en-US"/>
         </w:rPr>
       </w:pPr>
@@ -2676,6 +3000,8 @@
           <w:b/>
           <w:bCs/>
           <w:color w:val="000000"/>
+          <w:sz w:val="24"/>
+          <w:szCs w:val="24"/>
           <w:lang w:val="en-US"/>
         </w:rPr>
         <w:t>Customer Tracker</w:t>
@@ -2695,15 +3021,19 @@
           <w:b w:val="0"/>
           <w:bCs w:val="0"/>
           <w:color w:val="000000"/>
-          <w:lang w:val="en-US"/>
-        </w:rPr>
-      </w:pPr>
-      <w:r>
-        <w:rPr>
-          <w:rFonts w:hint="default" w:eastAsia="Fira Sans"/>
-          <w:b w:val="0"/>
-          <w:bCs w:val="0"/>
-          <w:color w:val="000000"/>
+          <w:sz w:val="24"/>
+          <w:szCs w:val="24"/>
+          <w:lang w:val="en-US"/>
+        </w:rPr>
+      </w:pPr>
+      <w:r>
+        <w:rPr>
+          <w:rFonts w:hint="default" w:eastAsia="Fira Sans"/>
+          <w:b w:val="0"/>
+          <w:bCs w:val="0"/>
+          <w:color w:val="000000"/>
+          <w:sz w:val="24"/>
+          <w:szCs w:val="24"/>
           <w:lang w:val="en-US"/>
         </w:rPr>
         <w:t>Description: Created a web application for businesses to manage customer information and interactions.</w:t>
@@ -2723,15 +3053,19 @@
           <w:b w:val="0"/>
           <w:bCs w:val="0"/>
           <w:color w:val="000000"/>
-          <w:lang w:val="en-US"/>
-        </w:rPr>
-      </w:pPr>
-      <w:r>
-        <w:rPr>
-          <w:rFonts w:hint="default" w:eastAsia="Fira Sans"/>
-          <w:b w:val="0"/>
-          <w:bCs w:val="0"/>
-          <w:color w:val="000000"/>
+          <w:sz w:val="24"/>
+          <w:szCs w:val="24"/>
+          <w:lang w:val="en-US"/>
+        </w:rPr>
+      </w:pPr>
+      <w:r>
+        <w:rPr>
+          <w:rFonts w:hint="default" w:eastAsia="Fira Sans"/>
+          <w:b w:val="0"/>
+          <w:bCs w:val="0"/>
+          <w:color w:val="000000"/>
+          <w:sz w:val="24"/>
+          <w:szCs w:val="24"/>
           <w:lang w:val="en-US"/>
         </w:rPr>
         <w:t xml:space="preserve">Website LInk: </w:t>
@@ -2742,6 +3076,8 @@
           <w:b w:val="0"/>
           <w:bCs w:val="0"/>
           <w:color w:val="000000"/>
+          <w:sz w:val="24"/>
+          <w:szCs w:val="24"/>
           <w:lang w:val="en-US"/>
         </w:rPr>
         <w:fldChar w:fldCharType="begin"/>
@@ -2752,6 +3088,8 @@
           <w:b w:val="0"/>
           <w:bCs w:val="0"/>
           <w:color w:val="000000"/>
+          <w:sz w:val="24"/>
+          <w:szCs w:val="24"/>
           <w:lang w:val="en-US"/>
         </w:rPr>
         <w:instrText xml:space="preserve"> HYPERLINK "https://uyiobazeeportfolio.netlify.app/customer_tracker/00_index" </w:instrText>
@@ -2762,6 +3100,8 @@
           <w:b w:val="0"/>
           <w:bCs w:val="0"/>
           <w:color w:val="000000"/>
+          <w:sz w:val="24"/>
+          <w:szCs w:val="24"/>
           <w:lang w:val="en-US"/>
         </w:rPr>
         <w:fldChar w:fldCharType="separate"/>
@@ -2773,6 +3113,8 @@
           <w:b w:val="0"/>
           <w:bCs w:val="0"/>
           <w:color w:val="000000"/>
+          <w:sz w:val="24"/>
+          <w:szCs w:val="24"/>
           <w:lang w:val="en-US"/>
         </w:rPr>
         <w:t>https://uyiobazeeportfolio.netlify.app/customer_tracker/00_index</w:t>
@@ -2783,6 +3125,8 @@
           <w:b w:val="0"/>
           <w:bCs w:val="0"/>
           <w:color w:val="000000"/>
+          <w:sz w:val="24"/>
+          <w:szCs w:val="24"/>
           <w:lang w:val="en-US"/>
         </w:rPr>
         <w:fldChar w:fldCharType="end"/>
@@ -2797,19 +3141,23 @@
           <w:b w:val="0"/>
           <w:bCs w:val="0"/>
           <w:color w:val="000000"/>
-          <w:lang w:val="en-US"/>
-        </w:rPr>
-      </w:pPr>
-    </w:p>
-    <w:p>
-      <w:pPr>
-        <w:spacing w:after="0" w:line="300" w:lineRule="atLeast"/>
-        <w:jc w:val="both"/>
-        <w:rPr>
-          <w:rFonts w:hint="default" w:eastAsia="Fira Sans"/>
-          <w:b w:val="0"/>
-          <w:bCs w:val="0"/>
-          <w:color w:val="000000"/>
+          <w:sz w:val="24"/>
+          <w:szCs w:val="24"/>
+          <w:lang w:val="en-US"/>
+        </w:rPr>
+      </w:pPr>
+    </w:p>
+    <w:p>
+      <w:pPr>
+        <w:spacing w:after="0" w:line="300" w:lineRule="atLeast"/>
+        <w:jc w:val="both"/>
+        <w:rPr>
+          <w:rFonts w:hint="default" w:eastAsia="Fira Sans"/>
+          <w:b w:val="0"/>
+          <w:bCs w:val="0"/>
+          <w:color w:val="000000"/>
+          <w:sz w:val="24"/>
+          <w:szCs w:val="24"/>
           <w:lang w:val="en-US"/>
         </w:rPr>
       </w:pPr>
@@ -2819,6 +3167,8 @@
           <w:b/>
           <w:bCs/>
           <w:color w:val="000000"/>
+          <w:sz w:val="24"/>
+          <w:szCs w:val="24"/>
           <w:lang w:val="en-US"/>
         </w:rPr>
         <w:t>LANGUAGES:</w:t>
@@ -2833,15 +3183,19 @@
           <w:b w:val="0"/>
           <w:bCs w:val="0"/>
           <w:color w:val="000000"/>
-          <w:lang w:val="en-US"/>
-        </w:rPr>
-      </w:pPr>
-      <w:r>
-        <w:rPr>
-          <w:rFonts w:hint="default" w:eastAsia="Fira Sans"/>
-          <w:b w:val="0"/>
-          <w:bCs w:val="0"/>
-          <w:color w:val="000000"/>
+          <w:sz w:val="24"/>
+          <w:szCs w:val="24"/>
+          <w:lang w:val="en-US"/>
+        </w:rPr>
+      </w:pPr>
+      <w:r>
+        <w:rPr>
+          <w:rFonts w:hint="default" w:eastAsia="Fira Sans"/>
+          <w:b w:val="0"/>
+          <w:bCs w:val="0"/>
+          <w:color w:val="000000"/>
+          <w:sz w:val="24"/>
+          <w:szCs w:val="24"/>
           <w:lang w:val="en-US"/>
         </w:rPr>
         <w:t>Html/CSS</w:t>
@@ -2856,15 +3210,19 @@
           <w:b w:val="0"/>
           <w:bCs w:val="0"/>
           <w:color w:val="000000"/>
-          <w:lang w:val="en-US"/>
-        </w:rPr>
-      </w:pPr>
-      <w:r>
-        <w:rPr>
-          <w:rFonts w:hint="default" w:eastAsia="Fira Sans"/>
-          <w:b w:val="0"/>
-          <w:bCs w:val="0"/>
-          <w:color w:val="000000"/>
+          <w:sz w:val="24"/>
+          <w:szCs w:val="24"/>
+          <w:lang w:val="en-US"/>
+        </w:rPr>
+      </w:pPr>
+      <w:r>
+        <w:rPr>
+          <w:rFonts w:hint="default" w:eastAsia="Fira Sans"/>
+          <w:b w:val="0"/>
+          <w:bCs w:val="0"/>
+          <w:color w:val="000000"/>
+          <w:sz w:val="24"/>
+          <w:szCs w:val="24"/>
           <w:lang w:val="en-US"/>
         </w:rPr>
         <w:t>JavaScript</w:t>
@@ -2879,15 +3237,19 @@
           <w:b w:val="0"/>
           <w:bCs w:val="0"/>
           <w:color w:val="000000"/>
-          <w:lang w:val="en-US"/>
-        </w:rPr>
-      </w:pPr>
-      <w:r>
-        <w:rPr>
-          <w:rFonts w:hint="default" w:eastAsia="Fira Sans"/>
-          <w:b w:val="0"/>
-          <w:bCs w:val="0"/>
-          <w:color w:val="000000"/>
+          <w:sz w:val="24"/>
+          <w:szCs w:val="24"/>
+          <w:lang w:val="en-US"/>
+        </w:rPr>
+      </w:pPr>
+      <w:r>
+        <w:rPr>
+          <w:rFonts w:hint="default" w:eastAsia="Fira Sans"/>
+          <w:b w:val="0"/>
+          <w:bCs w:val="0"/>
+          <w:color w:val="000000"/>
+          <w:sz w:val="24"/>
+          <w:szCs w:val="24"/>
           <w:lang w:val="en-US"/>
         </w:rPr>
         <w:t>React.js</w:t>
@@ -2902,15 +3264,19 @@
           <w:b w:val="0"/>
           <w:bCs w:val="0"/>
           <w:color w:val="000000"/>
-          <w:lang w:val="en-US"/>
-        </w:rPr>
-      </w:pPr>
-      <w:r>
-        <w:rPr>
-          <w:rFonts w:hint="default" w:eastAsia="Fira Sans"/>
-          <w:b w:val="0"/>
-          <w:bCs w:val="0"/>
-          <w:color w:val="000000"/>
+          <w:sz w:val="24"/>
+          <w:szCs w:val="24"/>
+          <w:lang w:val="en-US"/>
+        </w:rPr>
+      </w:pPr>
+      <w:r>
+        <w:rPr>
+          <w:rFonts w:hint="default" w:eastAsia="Fira Sans"/>
+          <w:b w:val="0"/>
+          <w:bCs w:val="0"/>
+          <w:color w:val="000000"/>
+          <w:sz w:val="24"/>
+          <w:szCs w:val="24"/>
           <w:lang w:val="en-US"/>
         </w:rPr>
         <w:t>TypeScript</w:t>
@@ -2925,15 +3291,19 @@
           <w:b w:val="0"/>
           <w:bCs w:val="0"/>
           <w:color w:val="000000"/>
-          <w:lang w:val="en-US"/>
-        </w:rPr>
-      </w:pPr>
-      <w:r>
-        <w:rPr>
-          <w:rFonts w:hint="default" w:eastAsia="Fira Sans"/>
-          <w:b w:val="0"/>
-          <w:bCs w:val="0"/>
-          <w:color w:val="000000"/>
+          <w:sz w:val="24"/>
+          <w:szCs w:val="24"/>
+          <w:lang w:val="en-US"/>
+        </w:rPr>
+      </w:pPr>
+      <w:r>
+        <w:rPr>
+          <w:rFonts w:hint="default" w:eastAsia="Fira Sans"/>
+          <w:b w:val="0"/>
+          <w:bCs w:val="0"/>
+          <w:color w:val="000000"/>
+          <w:sz w:val="24"/>
+          <w:szCs w:val="24"/>
           <w:lang w:val="en-US"/>
         </w:rPr>
         <w:t>Python</w:t>
@@ -2948,6 +3318,8 @@
           <w:b w:val="0"/>
           <w:bCs w:val="0"/>
           <w:color w:val="000000"/>
+          <w:sz w:val="24"/>
+          <w:szCs w:val="24"/>
           <w:lang w:val="en-US"/>
         </w:rPr>
       </w:pPr>
@@ -3281,7 +3653,7 @@
     <w:lsdException w:uiPriority="99" w:name="Body Text Indent 2"/>
     <w:lsdException w:uiPriority="99" w:name="Body Text Indent 3"/>
     <w:lsdException w:uiPriority="99" w:name="Block Text"/>
-    <w:lsdException w:uiPriority="99" w:semiHidden="0" w:name="Hyperlink"/>
+    <w:lsdException w:qFormat="1" w:uiPriority="99" w:semiHidden="0" w:name="Hyperlink"/>
     <w:lsdException w:uiPriority="99" w:name="FollowedHyperlink"/>
     <w:lsdException w:qFormat="1" w:unhideWhenUsed="0" w:uiPriority="22" w:semiHidden="0" w:name="Strong"/>
     <w:lsdException w:qFormat="1" w:unhideWhenUsed="0" w:uiPriority="20" w:semiHidden="0" w:name="Emphasis"/>
@@ -3299,7 +3671,7 @@
     <w:lsdException w:uiPriority="99" w:name="HTML Sample"/>
     <w:lsdException w:uiPriority="99" w:name="HTML Typewriter"/>
     <w:lsdException w:uiPriority="99" w:name="HTML Variable"/>
-    <w:lsdException w:uiPriority="99" w:name="Normal Table"/>
+    <w:lsdException w:qFormat="1" w:uiPriority="99" w:name="Normal Table"/>
     <w:lsdException w:uiPriority="99" w:name="annotation subject"/>
     <w:lsdException w:uiPriority="99" w:name="Table Simple 1"/>
     <w:lsdException w:uiPriority="99" w:name="Table Simple 2"/>
@@ -3344,7 +3716,7 @@
     <w:lsdException w:uiPriority="99" w:name="Table Web 2"/>
     <w:lsdException w:uiPriority="99" w:name="Table Web 3"/>
     <w:lsdException w:uiPriority="99" w:name="Balloon Text"/>
-    <w:lsdException w:unhideWhenUsed="0" w:uiPriority="39" w:semiHidden="0" w:name="Table Grid"/>
+    <w:lsdException w:qFormat="1" w:unhideWhenUsed="0" w:uiPriority="39" w:semiHidden="0" w:name="Table Grid"/>
     <w:lsdException w:uiPriority="99" w:name="Table Theme"/>
     <w:lsdException w:unhideWhenUsed="0" w:uiPriority="60" w:semiHidden="0" w:name="Light Shading"/>
     <w:lsdException w:unhideWhenUsed="0" w:uiPriority="61" w:semiHidden="0" w:name="Light List"/>
@@ -3473,6 +3845,7 @@
     <w:name w:val="Normal Table"/>
     <w:semiHidden/>
     <w:unhideWhenUsed/>
+    <w:qFormat/>
     <w:uiPriority w:val="99"/>
     <w:tblPr>
       <w:tblCellMar>
@@ -3487,6 +3860,7 @@
     <w:name w:val="Hyperlink"/>
     <w:basedOn w:val="2"/>
     <w:unhideWhenUsed/>
+    <w:qFormat/>
     <w:uiPriority w:val="99"/>
     <w:rPr>
       <w:color w:val="0563C1" w:themeColor="hyperlink"/>
@@ -3501,6 +3875,7 @@
   <w:style w:type="table" w:styleId="5">
     <w:name w:val="Table Grid"/>
     <w:basedOn w:val="3"/>
+    <w:qFormat/>
     <w:uiPriority w:val="39"/>
     <w:pPr>
       <w:spacing w:after="0" w:line="240" w:lineRule="auto"/>
@@ -3541,6 +3916,7 @@
   <w:style w:type="table" w:customStyle="1" w:styleId="8">
     <w:name w:val="Grid Table Light"/>
     <w:basedOn w:val="3"/>
+    <w:qFormat/>
     <w:uiPriority w:val="40"/>
     <w:pPr>
       <w:spacing w:after="0" w:line="240" w:lineRule="auto"/>
@@ -3564,6 +3940,7 @@
   <w:style w:type="character" w:customStyle="1" w:styleId="9">
     <w:name w:val="document_left-box"/>
     <w:basedOn w:val="2"/>
+    <w:qFormat/>
     <w:uiPriority w:val="0"/>
   </w:style>
   <w:style w:type="paragraph" w:customStyle="1" w:styleId="10">

</xml_diff>

<commit_message>
committing a new cv
</commit_message>
<xml_diff>
--- a/my-portfolio/cv/Uyi_Obazee-cv.docx
+++ b/my-portfolio/cv/Uyi_Obazee-cv.docx
@@ -145,12 +145,27 @@
         <w:t xml:space="preserve">| </w:t>
       </w:r>
       <w:r>
+        <w:rPr>
+          <w:rFonts w:ascii="Cambria" w:hAnsi="Cambria" w:cs="Cambria"/>
+          <w:sz w:val="24"/>
+          <w:szCs w:val="24"/>
+        </w:rPr>
         <w:fldChar w:fldCharType="begin"/>
       </w:r>
       <w:r>
-        <w:instrText xml:space="preserve"> HYPERLINK "Whatsapp" </w:instrText>
-      </w:r>
-      <w:r>
+        <w:rPr>
+          <w:rFonts w:ascii="Cambria" w:hAnsi="Cambria" w:cs="Cambria"/>
+          <w:sz w:val="24"/>
+          <w:szCs w:val="24"/>
+        </w:rPr>
+        <w:instrText xml:space="preserve"> HYPERLINK "https://wa.me/+2347057816536" </w:instrText>
+      </w:r>
+      <w:r>
+        <w:rPr>
+          <w:rFonts w:ascii="Cambria" w:hAnsi="Cambria" w:cs="Cambria"/>
+          <w:sz w:val="24"/>
+          <w:szCs w:val="24"/>
+        </w:rPr>
         <w:fldChar w:fldCharType="separate"/>
       </w:r>
       <w:r>
@@ -164,69 +179,91 @@
       </w:r>
       <w:r>
         <w:rPr>
+          <w:rFonts w:ascii="Cambria" w:hAnsi="Cambria" w:cs="Cambria"/>
+          <w:sz w:val="24"/>
+          <w:szCs w:val="24"/>
+        </w:rPr>
+        <w:fldChar w:fldCharType="end"/>
+      </w:r>
+      <w:r>
+        <w:rPr>
+          <w:rFonts w:ascii="Cambria" w:hAnsi="Cambria" w:cs="Cambria"/>
+          <w:sz w:val="24"/>
+          <w:szCs w:val="24"/>
+        </w:rPr>
+        <w:t xml:space="preserve"> |</w:t>
+      </w:r>
+      <w:r>
+        <w:rPr>
+          <w:rFonts w:hint="default" w:ascii="Cambria" w:hAnsi="Cambria" w:cs="Cambria"/>
+          <w:sz w:val="24"/>
+          <w:szCs w:val="24"/>
+          <w:lang w:val="en-US"/>
+        </w:rPr>
+        <w:t xml:space="preserve"> </w:t>
+      </w:r>
+      <w:r>
+        <w:rPr>
+          <w:rFonts w:hint="default" w:ascii="Cambria" w:hAnsi="Cambria" w:cs="Cambria"/>
+          <w:sz w:val="24"/>
+          <w:szCs w:val="24"/>
+          <w:lang w:val="en-US"/>
+        </w:rPr>
+        <w:fldChar w:fldCharType="begin"/>
+      </w:r>
+      <w:r>
+        <w:rPr>
+          <w:rFonts w:hint="default" w:ascii="Cambria" w:hAnsi="Cambria" w:cs="Cambria"/>
+          <w:sz w:val="24"/>
+          <w:szCs w:val="24"/>
+          <w:lang w:val="en-US"/>
+        </w:rPr>
+        <w:instrText xml:space="preserve"> HYPERLINK "mailto:utejoe.ju@gmail.com" </w:instrText>
+      </w:r>
+      <w:r>
+        <w:rPr>
+          <w:rFonts w:hint="default" w:ascii="Cambria" w:hAnsi="Cambria" w:cs="Cambria"/>
+          <w:sz w:val="24"/>
+          <w:szCs w:val="24"/>
+          <w:lang w:val="en-US"/>
+        </w:rPr>
+        <w:fldChar w:fldCharType="separate"/>
+      </w:r>
+      <w:r>
+        <w:rPr>
           <w:rStyle w:val="8"/>
-          <w:rFonts w:ascii="Cambria" w:hAnsi="Cambria" w:cs="Cambria"/>
-          <w:sz w:val="24"/>
-          <w:szCs w:val="24"/>
+          <w:rFonts w:hint="default" w:ascii="Cambria" w:hAnsi="Cambria" w:cs="Cambria"/>
+          <w:sz w:val="24"/>
+          <w:szCs w:val="24"/>
+          <w:lang w:val="en-US"/>
+        </w:rPr>
+        <w:t>Email</w:t>
+      </w:r>
+      <w:r>
+        <w:rPr>
+          <w:rFonts w:hint="default" w:ascii="Cambria" w:hAnsi="Cambria" w:cs="Cambria"/>
+          <w:sz w:val="24"/>
+          <w:szCs w:val="24"/>
+          <w:lang w:val="en-US"/>
         </w:rPr>
         <w:fldChar w:fldCharType="end"/>
       </w:r>
       <w:r>
         <w:rPr>
-          <w:rFonts w:ascii="Cambria" w:hAnsi="Cambria" w:cs="Cambria"/>
-          <w:sz w:val="24"/>
-          <w:szCs w:val="24"/>
-        </w:rPr>
-        <w:t xml:space="preserve"> | </w:t>
-      </w:r>
-      <w:r>
-        <w:rPr>
-          <w:rFonts w:ascii="Cambria" w:hAnsi="Cambria" w:cs="Cambria"/>
-          <w:sz w:val="24"/>
-          <w:szCs w:val="24"/>
-        </w:rPr>
-        <w:fldChar w:fldCharType="begin"/>
-      </w:r>
-      <w:r>
-        <w:rPr>
-          <w:rFonts w:ascii="Cambria" w:hAnsi="Cambria" w:cs="Cambria"/>
-          <w:sz w:val="24"/>
-          <w:szCs w:val="24"/>
-        </w:rPr>
-        <w:instrText xml:space="preserve"> HYPERLINK "Email" </w:instrText>
-      </w:r>
-      <w:r>
-        <w:rPr>
-          <w:rFonts w:ascii="Cambria" w:hAnsi="Cambria" w:cs="Cambria"/>
-          <w:sz w:val="24"/>
-          <w:szCs w:val="24"/>
-        </w:rPr>
-        <w:fldChar w:fldCharType="separate"/>
-      </w:r>
-      <w:r>
-        <w:rPr>
-          <w:rStyle w:val="8"/>
-          <w:rFonts w:ascii="Cambria" w:hAnsi="Cambria" w:cs="Cambria"/>
-          <w:sz w:val="24"/>
-          <w:szCs w:val="24"/>
-        </w:rPr>
-        <w:t>Email</w:t>
-      </w:r>
-      <w:r>
-        <w:rPr>
-          <w:rFonts w:ascii="Cambria" w:hAnsi="Cambria" w:cs="Cambria"/>
-          <w:sz w:val="24"/>
-          <w:szCs w:val="24"/>
-        </w:rPr>
-        <w:fldChar w:fldCharType="end"/>
-      </w:r>
-      <w:r>
-        <w:rPr>
-          <w:rFonts w:ascii="Cambria" w:hAnsi="Cambria" w:cs="Cambria"/>
-          <w:sz w:val="24"/>
-          <w:szCs w:val="24"/>
-        </w:rPr>
-        <w:t xml:space="preserve"> | </w:t>
+          <w:rFonts w:hint="default" w:ascii="Cambria" w:hAnsi="Cambria" w:cs="Cambria"/>
+          <w:sz w:val="24"/>
+          <w:szCs w:val="24"/>
+          <w:lang w:val="en-US"/>
+        </w:rPr>
+        <w:t xml:space="preserve"> </w:t>
+      </w:r>
+      <w:r>
+        <w:rPr>
+          <w:rFonts w:ascii="Cambria" w:hAnsi="Cambria" w:cs="Cambria"/>
+          <w:sz w:val="24"/>
+          <w:szCs w:val="24"/>
+        </w:rPr>
+        <w:t xml:space="preserve">| </w:t>
       </w:r>
       <w:r>
         <w:fldChar w:fldCharType="begin"/>
@@ -823,19 +860,7 @@
           <w:szCs w:val="24"/>
           <w:shd w:val="clear" w:color="auto" w:fill="FFFFFF"/>
         </w:rPr>
-        <w:t>. I worked on the player button functionality using JavaScript. Additionally, I developed a custom plugin named Bema CRM to synchronize data between the CRM database, MailerLite, and the E</w:t>
-      </w:r>
-      <w:bookmarkStart w:id="0" w:name="_GoBack"/>
-      <w:bookmarkEnd w:id="0"/>
-      <w:r>
-        <w:rPr>
-          <w:rFonts w:ascii="Cambria" w:hAnsi="Cambria" w:cs="Segoe UI"/>
-          <w:color w:val="0D0D0D"/>
-          <w:sz w:val="24"/>
-          <w:szCs w:val="24"/>
-          <w:shd w:val="clear" w:color="auto" w:fill="FFFFFF"/>
-        </w:rPr>
-        <w:t>asy Digital Download platform, ensuring seamless user data monitoring. A payment gateway was also integrated using PayPal and it works fine.</w:t>
+        <w:t>. I worked on the player button functionality using JavaScript. Additionally, I developed a custom plugin named Bema CRM to synchronize data between the CRM database, MailerLite, and the Easy Digital Download platform, ensuring seamless user data monitoring. A payment gateway was also integrated using PayPal and it works fine.</w:t>
       </w:r>
     </w:p>
     <w:p>
@@ -3175,6 +3200,8 @@
         </w:rPr>
         <w:t>Passed Turing quizzes and challenges.</w:t>
       </w:r>
+      <w:bookmarkStart w:id="0" w:name="_GoBack"/>
+      <w:bookmarkEnd w:id="0"/>
     </w:p>
     <w:sectPr>
       <w:pgSz w:w="11910" w:h="16840"/>

</xml_diff>

<commit_message>
commiting changes in cv
</commit_message>
<xml_diff>
--- a/my-portfolio/cv/Uyi_Obazee-cv.docx
+++ b/my-portfolio/cv/Uyi_Obazee-cv.docx
@@ -685,7 +685,46 @@
           <w:sz w:val="24"/>
           <w:szCs w:val="24"/>
         </w:rPr>
-        <w:t xml:space="preserve">. Currently exploring </w:t>
+        <w:t>. Currently exploring</w:t>
+      </w:r>
+      <w:r>
+        <w:rPr>
+          <w:rFonts w:hint="default" w:ascii="Cambria" w:hAnsi="Cambria"/>
+          <w:sz w:val="24"/>
+          <w:szCs w:val="24"/>
+          <w:lang w:val="en-US"/>
+        </w:rPr>
+        <w:t xml:space="preserve"> </w:t>
+      </w:r>
+      <w:r>
+        <w:rPr>
+          <w:rFonts w:hint="default" w:ascii="Cambria" w:hAnsi="Cambria"/>
+          <w:b/>
+          <w:bCs/>
+          <w:sz w:val="24"/>
+          <w:szCs w:val="24"/>
+          <w:lang w:val="en-US"/>
+        </w:rPr>
+        <w:t xml:space="preserve">Laravel </w:t>
+      </w:r>
+      <w:r>
+        <w:rPr>
+          <w:rFonts w:hint="default" w:ascii="Cambria" w:hAnsi="Cambria"/>
+          <w:b w:val="0"/>
+          <w:bCs w:val="0"/>
+          <w:sz w:val="24"/>
+          <w:szCs w:val="24"/>
+          <w:lang w:val="en-US"/>
+        </w:rPr>
+        <w:t>and</w:t>
+      </w:r>
+      <w:r>
+        <w:rPr>
+          <w:rFonts w:ascii="Cambria" w:hAnsi="Cambria"/>
+          <w:sz w:val="24"/>
+          <w:szCs w:val="24"/>
+        </w:rPr>
+        <w:t xml:space="preserve"> </w:t>
       </w:r>
       <w:r>
         <w:rPr>
@@ -1153,6 +1192,8 @@
         </w:rPr>
         <w:t xml:space="preserve"> allows users to connect. Users can register, connect with other users, and share messages.</w:t>
       </w:r>
+      <w:bookmarkStart w:id="0" w:name="_GoBack"/>
+      <w:bookmarkEnd w:id="0"/>
     </w:p>
     <w:p>
       <w:pPr>
@@ -2250,6 +2291,7 @@
       <w:pPr>
         <w:pStyle w:val="10"/>
         <w:numPr>
+          <w:ilvl w:val="0"/>
           <w:numId w:val="0"/>
         </w:numPr>
         <w:tabs>
@@ -2303,6 +2345,7 @@
       <w:pPr>
         <w:pStyle w:val="10"/>
         <w:numPr>
+          <w:ilvl w:val="0"/>
           <w:numId w:val="0"/>
         </w:numPr>
         <w:tabs>
@@ -2328,11 +2371,20 @@
           <w:szCs w:val="24"/>
           <w:lang w:val="en-US"/>
         </w:rPr>
-        <w:t>Freelancer since February</w:t>
-      </w:r>
-      <w:bookmarkStart w:id="0" w:name="_GoBack"/>
-      <w:bookmarkEnd w:id="0"/>
-      <w:r>
+        <w:t>Freelancer since February 2021</w:t>
+      </w:r>
+    </w:p>
+    <w:p>
+      <w:pPr>
+        <w:pStyle w:val="10"/>
+        <w:numPr>
+          <w:ilvl w:val="0"/>
+          <w:numId w:val="0"/>
+        </w:numPr>
+        <w:tabs>
+          <w:tab w:val="left" w:pos="319"/>
+        </w:tabs>
+        <w:spacing w:line="246" w:lineRule="exact"/>
         <w:rPr>
           <w:rFonts w:hint="default" w:ascii="Cambria" w:hAnsi="Cambria" w:cs="Cambria"/>
           <w:b/>
@@ -2341,27 +2393,6 @@
           <w:szCs w:val="24"/>
           <w:lang w:val="en-US"/>
         </w:rPr>
-        <w:t xml:space="preserve"> 2021</w:t>
-      </w:r>
-    </w:p>
-    <w:p>
-      <w:pPr>
-        <w:pStyle w:val="10"/>
-        <w:numPr>
-          <w:numId w:val="0"/>
-        </w:numPr>
-        <w:tabs>
-          <w:tab w:val="left" w:pos="319"/>
-        </w:tabs>
-        <w:spacing w:line="246" w:lineRule="exact"/>
-        <w:rPr>
-          <w:rFonts w:hint="default" w:ascii="Cambria" w:hAnsi="Cambria" w:cs="Cambria"/>
-          <w:b/>
-          <w:bCs/>
-          <w:sz w:val="24"/>
-          <w:szCs w:val="24"/>
-          <w:lang w:val="en-US"/>
-        </w:rPr>
       </w:pPr>
       <w:r>
         <w:rPr>
@@ -2373,7 +2404,6 @@
           <w:lang w:val="en-US"/>
         </w:rPr>
         <w:tab/>
-        <w:t xml:space="preserve">Handled various contract-based software development projects. Collaborated with clients to </w:t>
       </w:r>
       <w:r>
         <w:rPr>
@@ -2384,7 +2414,28 @@
           <w:szCs w:val="24"/>
           <w:lang w:val="en-US"/>
         </w:rPr>
+        <w:t xml:space="preserve">Handled various contract-based software development projects. Collaborated with clients to </w:t>
+      </w:r>
+      <w:r>
+        <w:rPr>
+          <w:rFonts w:hint="default" w:ascii="Cambria" w:hAnsi="Cambria"/>
+          <w:b w:val="0"/>
+          <w:bCs w:val="0"/>
+          <w:sz w:val="24"/>
+          <w:szCs w:val="24"/>
+          <w:lang w:val="en-US"/>
+        </w:rPr>
         <w:tab/>
+      </w:r>
+      <w:r>
+        <w:rPr>
+          <w:rFonts w:hint="default" w:ascii="Cambria" w:hAnsi="Cambria"/>
+          <w:b w:val="0"/>
+          <w:bCs w:val="0"/>
+          <w:sz w:val="24"/>
+          <w:szCs w:val="24"/>
+          <w:lang w:val="en-US"/>
+        </w:rPr>
         <w:t>understand requirements and deliver tailored solutions.</w:t>
       </w:r>
     </w:p>

</xml_diff>

<commit_message>
committing new cv files
</commit_message>
<xml_diff>
--- a/my-portfolio/cv/Uyi_Obazee-cv.docx
+++ b/my-portfolio/cv/Uyi_Obazee-cv.docx
@@ -653,13 +653,45 @@
       </w:r>
       <w:r>
         <w:rPr>
+          <w:rFonts w:hint="default" w:ascii="Cambria" w:hAnsi="Cambria"/>
+          <w:b/>
+          <w:bCs/>
+          <w:sz w:val="24"/>
+          <w:szCs w:val="24"/>
+          <w:lang w:val="en-US"/>
+        </w:rPr>
+        <w:t>Li</w:t>
+      </w:r>
+      <w:r>
+        <w:rPr>
           <w:rFonts w:ascii="Cambria" w:hAnsi="Cambria"/>
           <w:b/>
           <w:bCs/>
           <w:sz w:val="24"/>
           <w:szCs w:val="24"/>
         </w:rPr>
-        <w:t>Unix</w:t>
+        <w:t>n</w:t>
+      </w:r>
+      <w:r>
+        <w:rPr>
+          <w:rFonts w:hint="default" w:ascii="Cambria" w:hAnsi="Cambria"/>
+          <w:b/>
+          <w:bCs/>
+          <w:sz w:val="24"/>
+          <w:szCs w:val="24"/>
+          <w:lang w:val="en-US"/>
+        </w:rPr>
+        <w:t>u</w:t>
+      </w:r>
+      <w:r>
+        <w:rPr>
+          <w:rFonts w:ascii="Cambria" w:hAnsi="Cambria"/>
+          <w:b/>
+          <w:bCs/>
+          <w:sz w:val="24"/>
+          <w:szCs w:val="24"/>
+        </w:rPr>
+        <w:t>x</w:t>
       </w:r>
       <w:r>
         <w:rPr>
@@ -1192,8 +1224,6 @@
         </w:rPr>
         <w:t xml:space="preserve"> allows users to connect. Users can register, connect with other users, and share messages.</w:t>
       </w:r>
-      <w:bookmarkStart w:id="0" w:name="_GoBack"/>
-      <w:bookmarkEnd w:id="0"/>
     </w:p>
     <w:p>
       <w:pPr>
@@ -2076,19 +2106,38 @@
         <w:spacing w:line="246" w:lineRule="exact"/>
         <w:rPr>
           <w:rFonts w:ascii="Cambria" w:hAnsi="Cambria" w:cs="Cambria"/>
-          <w:w w:val="90"/>
-          <w:sz w:val="24"/>
-          <w:szCs w:val="24"/>
-        </w:rPr>
-      </w:pPr>
-      <w:r>
-        <w:rPr>
-          <w:rFonts w:ascii="Cambria" w:hAnsi="Cambria" w:cs="Cambria"/>
-          <w:w w:val="90"/>
-          <w:sz w:val="24"/>
-          <w:szCs w:val="24"/>
-        </w:rPr>
-        <w:t>Developed and deployed multiple full-stack web applications, showcasing proficiency in technologies such as JavaScript, Python, HTML/CSS, and SQL.</w:t>
+          <w:sz w:val="24"/>
+          <w:szCs w:val="24"/>
+        </w:rPr>
+      </w:pPr>
+      <w:r>
+        <w:rPr>
+          <w:rFonts w:ascii="Cambria" w:hAnsi="Cambria" w:cs="Cambria"/>
+          <w:w w:val="90"/>
+          <w:sz w:val="24"/>
+          <w:szCs w:val="24"/>
+        </w:rPr>
+        <w:t>Developed and deployed multiple full-stack web applications, showcasing proficiency in technologies such as JavaScript, Python, HTML/CSS, and SQL</w:t>
+      </w:r>
+      <w:r>
+        <w:rPr>
+          <w:rFonts w:hint="default" w:ascii="Cambria" w:hAnsi="Cambria" w:cs="Cambria"/>
+          <w:w w:val="90"/>
+          <w:sz w:val="24"/>
+          <w:szCs w:val="24"/>
+          <w:lang w:val="en-US"/>
+        </w:rPr>
+        <w:t xml:space="preserve">, making use of </w:t>
+      </w:r>
+      <w:r>
+        <w:rPr>
+          <w:rFonts w:hint="default" w:ascii="Cambria" w:hAnsi="Cambria"/>
+          <w:w w:val="90"/>
+          <w:sz w:val="24"/>
+          <w:szCs w:val="24"/>
+          <w:lang w:val="en-US"/>
+        </w:rPr>
+        <w:t>Linux-based systems for development and deployment.</w:t>
       </w:r>
     </w:p>
     <w:p>
@@ -2108,6 +2157,8 @@
           <w:szCs w:val="24"/>
         </w:rPr>
       </w:pPr>
+      <w:bookmarkStart w:id="0" w:name="_GoBack"/>
+      <w:bookmarkEnd w:id="0"/>
       <w:r>
         <w:rPr>
           <w:rFonts w:ascii="Cambria" w:hAnsi="Cambria" w:cs="Cambria"/>
@@ -2665,7 +2716,7 @@
           <w:sz w:val="24"/>
           <w:szCs w:val="24"/>
         </w:rPr>
-        <w:t xml:space="preserve">PHP, Wordpress, </w:t>
+        <w:t>PHP, Wordpress</w:t>
       </w:r>
     </w:p>
     <w:p>
@@ -2834,6 +2885,37 @@
           <w:szCs w:val="24"/>
         </w:rPr>
         <w:t>Mobile app development: react.native (In Progress)</w:t>
+      </w:r>
+    </w:p>
+    <w:p>
+      <w:pPr>
+        <w:pStyle w:val="10"/>
+        <w:numPr>
+          <w:ilvl w:val="0"/>
+          <w:numId w:val="8"/>
+        </w:numPr>
+        <w:tabs>
+          <w:tab w:val="left" w:pos="319"/>
+        </w:tabs>
+        <w:spacing w:line="246" w:lineRule="exact"/>
+        <w:rPr>
+          <w:rFonts w:ascii="Cambria" w:hAnsi="Cambria" w:cs="Cambria"/>
+          <w:w w:val="90"/>
+          <w:sz w:val="24"/>
+          <w:szCs w:val="24"/>
+        </w:rPr>
+      </w:pPr>
+      <w:r>
+        <w:rPr>
+          <w:rFonts w:hint="default" w:ascii="Cambria" w:hAnsi="Cambria"/>
+          <w:b w:val="0"/>
+          <w:bCs w:val="0"/>
+          <w:w w:val="90"/>
+          <w:sz w:val="24"/>
+          <w:szCs w:val="24"/>
+          <w:lang w:val="en-US"/>
+        </w:rPr>
+        <w:t>Development on Linux: Experienced in using Linux as a development environment and deploying applications on Linux-based servers.</w:t>
       </w:r>
     </w:p>
     <w:p>

</xml_diff>